<commit_message>
Mathe Spicker finale Versionen
</commit_message>
<xml_diff>
--- a/Sebastian/Klausurspicker/Klausurspicker_Mathe_Beispiele.docx
+++ b/Sebastian/Klausurspicker/Klausurspicker_Mathe_Beispiele.docx
@@ -193,9 +193,9 @@
                 <w:noProof/>
               </w:rPr>
               <w:drawing>
-                <wp:inline distT="0" distB="0" distL="0" distR="0" wp14:anchorId="68C92ECC" wp14:editId="0462D530">
-                  <wp:extent cx="2848714" cy="805218"/>
-                  <wp:effectExtent l="0" t="0" r="8890" b="0"/>
+                <wp:inline distT="0" distB="0" distL="0" distR="0" wp14:anchorId="68C92ECC" wp14:editId="606B4BD2">
+                  <wp:extent cx="3090132" cy="873457"/>
+                  <wp:effectExtent l="0" t="0" r="0" b="3175"/>
                   <wp:docPr id="5" name="Grafik 5"/>
                   <wp:cNvGraphicFramePr>
                     <a:graphicFrameLocks xmlns:a="http://schemas.openxmlformats.org/drawingml/2006/main" noChangeAspect="1"/>
@@ -208,7 +208,19 @@
                           <pic:cNvPicPr/>
                         </pic:nvPicPr>
                         <pic:blipFill>
-                          <a:blip r:embed="rId6"/>
+                          <a:blip r:embed="rId6">
+                            <a:extLst>
+                              <a:ext uri="{BEBA8EAE-BF5A-486C-A8C5-ECC9F3942E4B}">
+                                <a14:imgProps xmlns:a14="http://schemas.microsoft.com/office/drawing/2010/main">
+                                  <a14:imgLayer r:embed="rId7">
+                                    <a14:imgEffect>
+                                      <a14:sharpenSoften amount="30000"/>
+                                    </a14:imgEffect>
+                                  </a14:imgLayer>
+                                </a14:imgProps>
+                              </a:ext>
+                            </a:extLst>
+                          </a:blip>
                           <a:stretch>
                             <a:fillRect/>
                           </a:stretch>
@@ -216,7 +228,7 @@
                         <pic:spPr>
                           <a:xfrm>
                             <a:off x="0" y="0"/>
-                            <a:ext cx="2942088" cy="831611"/>
+                            <a:ext cx="3230867" cy="913237"/>
                           </a:xfrm>
                           <a:prstGeom prst="rect">
                             <a:avLst/>
@@ -285,7 +297,7 @@
                           <pic:cNvPicPr/>
                         </pic:nvPicPr>
                         <pic:blipFill>
-                          <a:blip r:embed="rId7"/>
+                          <a:blip r:embed="rId8"/>
                           <a:stretch>
                             <a:fillRect/>
                           </a:stretch>
@@ -345,7 +357,7 @@
                           <pic:cNvPicPr/>
                         </pic:nvPicPr>
                         <pic:blipFill>
-                          <a:blip r:embed="rId8" cstate="print">
+                          <a:blip r:embed="rId9" cstate="print">
                             <a:extLst>
                               <a:ext uri="{28A0092B-C50C-407E-A947-70E740481C1C}">
                                 <a14:useLocalDpi xmlns:a14="http://schemas.microsoft.com/office/drawing/2010/main" val="0"/>
@@ -391,7 +403,7 @@
                           <pic:cNvPicPr/>
                         </pic:nvPicPr>
                         <pic:blipFill>
-                          <a:blip r:embed="rId9"/>
+                          <a:blip r:embed="rId10"/>
                           <a:stretch>
                             <a:fillRect/>
                           </a:stretch>
@@ -425,48 +437,6 @@
                   <wp:extent cx="3113448" cy="345299"/>
                   <wp:effectExtent l="0" t="0" r="0" b="0"/>
                   <wp:docPr id="7" name="Grafik 7"/>
-                  <wp:cNvGraphicFramePr>
-                    <a:graphicFrameLocks xmlns:a="http://schemas.openxmlformats.org/drawingml/2006/main" noChangeAspect="1"/>
-                  </wp:cNvGraphicFramePr>
-                  <a:graphic xmlns:a="http://schemas.openxmlformats.org/drawingml/2006/main">
-                    <a:graphicData uri="http://schemas.openxmlformats.org/drawingml/2006/picture">
-                      <pic:pic xmlns:pic="http://schemas.openxmlformats.org/drawingml/2006/picture">
-                        <pic:nvPicPr>
-                          <pic:cNvPr id="1" name=""/>
-                          <pic:cNvPicPr/>
-                        </pic:nvPicPr>
-                        <pic:blipFill>
-                          <a:blip r:embed="rId10"/>
-                          <a:stretch>
-                            <a:fillRect/>
-                          </a:stretch>
-                        </pic:blipFill>
-                        <pic:spPr>
-                          <a:xfrm>
-                            <a:off x="0" y="0"/>
-                            <a:ext cx="3192087" cy="354020"/>
-                          </a:xfrm>
-                          <a:prstGeom prst="rect">
-                            <a:avLst/>
-                          </a:prstGeom>
-                        </pic:spPr>
-                      </pic:pic>
-                    </a:graphicData>
-                  </a:graphic>
-                </wp:inline>
-              </w:drawing>
-            </w:r>
-          </w:p>
-          <w:p>
-            <w:r>
-              <w:rPr>
-                <w:noProof/>
-              </w:rPr>
-              <w:drawing>
-                <wp:inline distT="0" distB="0" distL="0" distR="0" wp14:anchorId="646CF2EB" wp14:editId="089C90D1">
-                  <wp:extent cx="3096618" cy="455936"/>
-                  <wp:effectExtent l="0" t="0" r="8890" b="1270"/>
-                  <wp:docPr id="8" name="Grafik 8"/>
                   <wp:cNvGraphicFramePr>
                     <a:graphicFrameLocks xmlns:a="http://schemas.openxmlformats.org/drawingml/2006/main" noChangeAspect="1"/>
                   </wp:cNvGraphicFramePr>
@@ -486,7 +456,7 @@
                         <pic:spPr>
                           <a:xfrm>
                             <a:off x="0" y="0"/>
-                            <a:ext cx="3155331" cy="464581"/>
+                            <a:ext cx="3192087" cy="354020"/>
                           </a:xfrm>
                           <a:prstGeom prst="rect">
                             <a:avLst/>
@@ -499,31 +469,16 @@
               </w:drawing>
             </w:r>
           </w:p>
-          <w:p/>
-          <w:p>
-            <w:pPr>
+          <w:p>
+            <w:r>
               <w:rPr>
                 <w:noProof/>
               </w:rPr>
-            </w:pPr>
-            <w:r>
-              <w:t>Klausur:</w:t>
-            </w:r>
-            <w:r>
-              <w:rPr>
-                <w:noProof/>
-              </w:rPr>
-              <w:t xml:space="preserve"> Aussage richtig oder falsch? </w:t>
-            </w:r>
-            <w:r>
-              <w:rPr>
-                <w:noProof/>
-              </w:rPr>
               <w:drawing>
-                <wp:inline distT="0" distB="0" distL="0" distR="0" wp14:anchorId="6F0C9CE9" wp14:editId="66013CE6">
-                  <wp:extent cx="2024743" cy="125779"/>
-                  <wp:effectExtent l="0" t="0" r="0" b="7620"/>
-                  <wp:docPr id="4" name="Grafik 4"/>
+                <wp:inline distT="0" distB="0" distL="0" distR="0" wp14:anchorId="646CF2EB" wp14:editId="089C90D1">
+                  <wp:extent cx="3096618" cy="455936"/>
+                  <wp:effectExtent l="0" t="0" r="8890" b="1270"/>
+                  <wp:docPr id="8" name="Grafik 8"/>
                   <wp:cNvGraphicFramePr>
                     <a:graphicFrameLocks xmlns:a="http://schemas.openxmlformats.org/drawingml/2006/main" noChangeAspect="1"/>
                   </wp:cNvGraphicFramePr>
@@ -543,7 +498,7 @@
                         <pic:spPr>
                           <a:xfrm>
                             <a:off x="0" y="0"/>
-                            <a:ext cx="2477456" cy="153902"/>
+                            <a:ext cx="3155331" cy="464581"/>
                           </a:xfrm>
                           <a:prstGeom prst="rect">
                             <a:avLst/>
@@ -556,6 +511,7 @@
               </w:drawing>
             </w:r>
           </w:p>
+          <w:p/>
           <w:p>
             <w:pPr>
               <w:rPr>
@@ -563,14 +519,23 @@
               </w:rPr>
             </w:pPr>
             <w:r>
+              <w:t>Klausur:</w:t>
+            </w:r>
+            <w:r>
               <w:rPr>
                 <w:noProof/>
               </w:rPr>
+              <w:t xml:space="preserve"> Aussage richtig oder falsch? </w:t>
+            </w:r>
+            <w:r>
+              <w:rPr>
+                <w:noProof/>
+              </w:rPr>
               <w:drawing>
-                <wp:inline distT="0" distB="0" distL="0" distR="0" wp14:anchorId="78695970" wp14:editId="6E5F6007">
-                  <wp:extent cx="3548419" cy="873457"/>
-                  <wp:effectExtent l="0" t="0" r="0" b="3175"/>
-                  <wp:docPr id="9" name="Grafik 9"/>
+                <wp:inline distT="0" distB="0" distL="0" distR="0" wp14:anchorId="6F0C9CE9" wp14:editId="66013CE6">
+                  <wp:extent cx="2024743" cy="125779"/>
+                  <wp:effectExtent l="0" t="0" r="0" b="7620"/>
+                  <wp:docPr id="4" name="Grafik 4"/>
                   <wp:cNvGraphicFramePr>
                     <a:graphicFrameLocks xmlns:a="http://schemas.openxmlformats.org/drawingml/2006/main" noChangeAspect="1"/>
                   </wp:cNvGraphicFramePr>
@@ -590,6 +555,53 @@
                         <pic:spPr>
                           <a:xfrm>
                             <a:off x="0" y="0"/>
+                            <a:ext cx="2477456" cy="153902"/>
+                          </a:xfrm>
+                          <a:prstGeom prst="rect">
+                            <a:avLst/>
+                          </a:prstGeom>
+                        </pic:spPr>
+                      </pic:pic>
+                    </a:graphicData>
+                  </a:graphic>
+                </wp:inline>
+              </w:drawing>
+            </w:r>
+          </w:p>
+          <w:p>
+            <w:pPr>
+              <w:rPr>
+                <w:noProof/>
+              </w:rPr>
+            </w:pPr>
+            <w:r>
+              <w:rPr>
+                <w:noProof/>
+              </w:rPr>
+              <w:drawing>
+                <wp:inline distT="0" distB="0" distL="0" distR="0" wp14:anchorId="78695970" wp14:editId="6E5F6007">
+                  <wp:extent cx="3548419" cy="873457"/>
+                  <wp:effectExtent l="0" t="0" r="0" b="3175"/>
+                  <wp:docPr id="9" name="Grafik 9"/>
+                  <wp:cNvGraphicFramePr>
+                    <a:graphicFrameLocks xmlns:a="http://schemas.openxmlformats.org/drawingml/2006/main" noChangeAspect="1"/>
+                  </wp:cNvGraphicFramePr>
+                  <a:graphic xmlns:a="http://schemas.openxmlformats.org/drawingml/2006/main">
+                    <a:graphicData uri="http://schemas.openxmlformats.org/drawingml/2006/picture">
+                      <pic:pic xmlns:pic="http://schemas.openxmlformats.org/drawingml/2006/picture">
+                        <pic:nvPicPr>
+                          <pic:cNvPr id="1" name=""/>
+                          <pic:cNvPicPr/>
+                        </pic:nvPicPr>
+                        <pic:blipFill>
+                          <a:blip r:embed="rId14"/>
+                          <a:stretch>
+                            <a:fillRect/>
+                          </a:stretch>
+                        </pic:blipFill>
+                        <pic:spPr>
+                          <a:xfrm>
+                            <a:off x="0" y="0"/>
                             <a:ext cx="3566069" cy="877802"/>
                           </a:xfrm>
                           <a:prstGeom prst="rect">
@@ -674,11 +686,11 @@
                           <pic:cNvPicPr/>
                         </pic:nvPicPr>
                         <pic:blipFill>
-                          <a:blip r:embed="rId14">
+                          <a:blip r:embed="rId15">
                             <a:extLst>
                               <a:ext uri="{BEBA8EAE-BF5A-486C-A8C5-ECC9F3942E4B}">
                                 <a14:imgProps xmlns:a14="http://schemas.microsoft.com/office/drawing/2010/main">
-                                  <a14:imgLayer r:embed="rId15">
+                                  <a14:imgLayer r:embed="rId16">
                                     <a14:imgEffect>
                                       <a14:sharpenSoften amount="30000"/>
                                     </a14:imgEffect>
@@ -710,14 +722,8 @@
           <w:p/>
           <w:p/>
           <w:p/>
-        </w:tc>
-        <w:tc>
-          <w:tcPr>
-            <w:tcW w:w="5948" w:type="dxa"/>
-            <w:tcBorders>
-              <w:bottom w:val="single" w:sz="4" w:space="0" w:color="auto"/>
-            </w:tcBorders>
-          </w:tcPr>
+          <w:p/>
+          <w:p/>
           <w:p>
             <w:r>
               <w:t>6.4 (</w:t>
@@ -744,57 +750,10 @@
                 <w:noProof/>
               </w:rPr>
               <w:drawing>
-                <wp:inline distT="0" distB="0" distL="0" distR="0" wp14:anchorId="49EFCB33" wp14:editId="2F51C327">
+                <wp:inline distT="0" distB="0" distL="0" distR="0" wp14:anchorId="1655EDDB" wp14:editId="799299AF">
                   <wp:extent cx="2770495" cy="723721"/>
                   <wp:effectExtent l="0" t="0" r="0" b="635"/>
                   <wp:docPr id="11" name="Grafik 11"/>
-                  <wp:cNvGraphicFramePr>
-                    <a:graphicFrameLocks xmlns:a="http://schemas.openxmlformats.org/drawingml/2006/main" noChangeAspect="1"/>
-                  </wp:cNvGraphicFramePr>
-                  <a:graphic xmlns:a="http://schemas.openxmlformats.org/drawingml/2006/main">
-                    <a:graphicData uri="http://schemas.openxmlformats.org/drawingml/2006/picture">
-                      <pic:pic xmlns:pic="http://schemas.openxmlformats.org/drawingml/2006/picture">
-                        <pic:nvPicPr>
-                          <pic:cNvPr id="1" name=""/>
-                          <pic:cNvPicPr/>
-                        </pic:nvPicPr>
-                        <pic:blipFill>
-                          <a:blip r:embed="rId16"/>
-                          <a:stretch>
-                            <a:fillRect/>
-                          </a:stretch>
-                        </pic:blipFill>
-                        <pic:spPr>
-                          <a:xfrm>
-                            <a:off x="0" y="0"/>
-                            <a:ext cx="2779370" cy="726039"/>
-                          </a:xfrm>
-                          <a:prstGeom prst="rect">
-                            <a:avLst/>
-                          </a:prstGeom>
-                        </pic:spPr>
-                      </pic:pic>
-                    </a:graphicData>
-                  </a:graphic>
-                </wp:inline>
-              </w:drawing>
-            </w:r>
-          </w:p>
-          <w:p>
-            <w:r>
-              <w:t>b) Bestimmen Sie das 10%- und das 90%-Quantile der Lebensdauer.Wie sind diese Werte zu interpretieren?</w:t>
-            </w:r>
-          </w:p>
-          <w:p>
-            <w:r>
-              <w:rPr>
-                <w:noProof/>
-              </w:rPr>
-              <w:drawing>
-                <wp:inline distT="0" distB="0" distL="0" distR="0" wp14:anchorId="7619BAAB" wp14:editId="0092F9A5">
-                  <wp:extent cx="3627159" cy="560447"/>
-                  <wp:effectExtent l="0" t="0" r="0" b="0"/>
-                  <wp:docPr id="12" name="Grafik 12"/>
                   <wp:cNvGraphicFramePr>
                     <a:graphicFrameLocks xmlns:a="http://schemas.openxmlformats.org/drawingml/2006/main" noChangeAspect="1"/>
                   </wp:cNvGraphicFramePr>
@@ -814,7 +773,7 @@
                         <pic:spPr>
                           <a:xfrm>
                             <a:off x="0" y="0"/>
-                            <a:ext cx="3798132" cy="586865"/>
+                            <a:ext cx="2779370" cy="726039"/>
                           </a:xfrm>
                           <a:prstGeom prst="rect">
                             <a:avLst/>
@@ -829,13 +788,7 @@
           </w:p>
           <w:p>
             <w:r>
-              <w:t>c) Sie kaufen einen 3 Jahre alten gebrauchten Bildschirm. Mit welcher Wahrscheinlichkeit funktioniert er noch länger als 5 Jahre?</w:t>
-            </w:r>
-            <w:r>
-              <w:t xml:space="preserve"> </w:t>
-            </w:r>
-            <w:r>
-              <w:t>Hat die Normalverteilung ein Gedächtnis?</w:t>
+              <w:t>b) Bestimmen Sie das 10%- und das 90%-Quantile der Lebensdauer.Wie sind diese Werte zu interpretieren?</w:t>
             </w:r>
           </w:p>
           <w:p>
@@ -844,10 +797,10 @@
                 <w:noProof/>
               </w:rPr>
               <w:drawing>
-                <wp:inline distT="0" distB="0" distL="0" distR="0" wp14:anchorId="73C7D436" wp14:editId="3760B369">
-                  <wp:extent cx="3665419" cy="846345"/>
+                <wp:inline distT="0" distB="0" distL="0" distR="0" wp14:anchorId="081ED872" wp14:editId="22624949">
+                  <wp:extent cx="3627159" cy="560447"/>
                   <wp:effectExtent l="0" t="0" r="0" b="0"/>
-                  <wp:docPr id="13" name="Grafik 13"/>
+                  <wp:docPr id="12" name="Grafik 12"/>
                   <wp:cNvGraphicFramePr>
                     <a:graphicFrameLocks xmlns:a="http://schemas.openxmlformats.org/drawingml/2006/main" noChangeAspect="1"/>
                   </wp:cNvGraphicFramePr>
@@ -867,7 +820,7 @@
                         <pic:spPr>
                           <a:xfrm>
                             <a:off x="0" y="0"/>
-                            <a:ext cx="3727541" cy="860689"/>
+                            <a:ext cx="3798132" cy="586865"/>
                           </a:xfrm>
                           <a:prstGeom prst="rect">
                             <a:avLst/>
@@ -880,20 +833,9 @@
               </w:drawing>
             </w:r>
           </w:p>
-          <w:p/>
-          <w:p>
-            <w:r>
-              <w:t>6.5 (</w:t>
-            </w:r>
-            <w:r>
-              <w:rPr>
-                <w:b/>
-                <w:bCs/>
-              </w:rPr>
-              <w:t>Poissonverteilung</w:t>
-            </w:r>
-            <w:r>
-              <w:t>): Einen Server erreichen Anfragen gemäß einer Poissonverteilung mit einem Erwartungswert von 10 pro Stunde. Bestimmen Sie die Länge eines Zeitintervalls (in Sekunden), so dass mit einer Wahrscheinlichkeit von 0.9 während dieses Intervalls keine Anfrage eintrifft.</w:t>
+          <w:p>
+            <w:r>
+              <w:t>c) Sie kaufen einen 3 Jahre alten gebrauchten Bildschirm. Mit welcher Wahrscheinlichkeit funktioniert er noch länger als 5 Jahre? Hat die Normalverteilung ein Gedächtnis?</w:t>
             </w:r>
           </w:p>
           <w:p>
@@ -902,10 +844,10 @@
                 <w:noProof/>
               </w:rPr>
               <w:drawing>
-                <wp:inline distT="0" distB="0" distL="0" distR="0" wp14:anchorId="2B88CB0F" wp14:editId="01CF6641">
-                  <wp:extent cx="2654489" cy="1141366"/>
-                  <wp:effectExtent l="0" t="0" r="0" b="1905"/>
-                  <wp:docPr id="14" name="Grafik 14"/>
+                <wp:inline distT="0" distB="0" distL="0" distR="0" wp14:anchorId="2FA22E04" wp14:editId="7BCC27A4">
+                  <wp:extent cx="3665419" cy="846345"/>
+                  <wp:effectExtent l="0" t="0" r="0" b="0"/>
+                  <wp:docPr id="13" name="Grafik 13"/>
                   <wp:cNvGraphicFramePr>
                     <a:graphicFrameLocks xmlns:a="http://schemas.openxmlformats.org/drawingml/2006/main" noChangeAspect="1"/>
                   </wp:cNvGraphicFramePr>
@@ -925,7 +867,7 @@
                         <pic:spPr>
                           <a:xfrm>
                             <a:off x="0" y="0"/>
-                            <a:ext cx="2682969" cy="1153612"/>
+                            <a:ext cx="3727541" cy="860689"/>
                           </a:xfrm>
                           <a:prstGeom prst="rect">
                             <a:avLst/>
@@ -939,25 +881,27 @@
             </w:r>
           </w:p>
           <w:p/>
-          <w:p/>
-          <w:p>
-            <w:r>
-              <w:t>4.1.2 (</w:t>
+        </w:tc>
+        <w:tc>
+          <w:tcPr>
+            <w:tcW w:w="5948" w:type="dxa"/>
+            <w:tcBorders>
+              <w:bottom w:val="single" w:sz="4" w:space="0" w:color="auto"/>
+            </w:tcBorders>
+          </w:tcPr>
+          <w:p>
+            <w:r>
+              <w:t>6.5 (</w:t>
             </w:r>
             <w:r>
               <w:rPr>
                 <w:b/>
                 <w:bCs/>
               </w:rPr>
-              <w:t>Binomialverteilung</w:t>
-            </w:r>
-            <w:r>
-              <w:t>): Ein Kommunikationsnetz mit n unabhängig voneinander arbeitenden Komponenten ist funktionsfähig, wenn mind. die Hälfte der Komponenten funktioniert. Die Wahrscheinlichkeit für die Funktionsfähigkeit einer Komponente ist 10%.</w:t>
-            </w:r>
-          </w:p>
-          <w:p>
-            <w:r>
-              <w:t>(a) Mit welcher Wahrscheinlichkeit ist ein Netz mit 3 bzw. 5 Komponenten funktionsfähig?</w:t>
+              <w:t>Poissonverteilung</w:t>
+            </w:r>
+            <w:r>
+              <w:t>): Einen Server erreichen Anfragen gemäß einer Poissonverteilung mit einem Erwartungswert von 10 pro Stunde. Bestimmen Sie die Länge eines Zeitintervalls (in Sekunden), so dass mit einer Wahrscheinlichkeit von 0.9 während dieses Intervalls keine Anfrage eintrifft.</w:t>
             </w:r>
           </w:p>
           <w:p>
@@ -966,10 +910,10 @@
                 <w:noProof/>
               </w:rPr>
               <w:drawing>
-                <wp:inline distT="0" distB="0" distL="0" distR="0" wp14:anchorId="25CA0EEB" wp14:editId="525A2045">
-                  <wp:extent cx="3230112" cy="1249942"/>
-                  <wp:effectExtent l="0" t="0" r="8890" b="7620"/>
-                  <wp:docPr id="15" name="Grafik 15"/>
+                <wp:inline distT="0" distB="0" distL="0" distR="0" wp14:anchorId="2B88CB0F" wp14:editId="01CF6641">
+                  <wp:extent cx="2654489" cy="1141366"/>
+                  <wp:effectExtent l="0" t="0" r="0" b="1905"/>
+                  <wp:docPr id="14" name="Grafik 14"/>
                   <wp:cNvGraphicFramePr>
                     <a:graphicFrameLocks xmlns:a="http://schemas.openxmlformats.org/drawingml/2006/main" noChangeAspect="1"/>
                   </wp:cNvGraphicFramePr>
@@ -989,7 +933,7 @@
                         <pic:spPr>
                           <a:xfrm>
                             <a:off x="0" y="0"/>
-                            <a:ext cx="3247306" cy="1256595"/>
+                            <a:ext cx="2682969" cy="1153612"/>
                           </a:xfrm>
                           <a:prstGeom prst="rect">
                             <a:avLst/>
@@ -1002,9 +946,25 @@
               </w:drawing>
             </w:r>
           </w:p>
-          <w:p>
-            <w:r>
-              <w:t>(b) Für welche Werte von p ist die Wahrscheinlichkeit, dass ein System mit 5 Komponenten funktioniert größer als bei einem System mit 3 Komponenten?</w:t>
+          <w:p/>
+          <w:p>
+            <w:r>
+              <w:t>4.1.2 (</w:t>
+            </w:r>
+            <w:r>
+              <w:rPr>
+                <w:b/>
+                <w:bCs/>
+              </w:rPr>
+              <w:t>Binomialverteilung</w:t>
+            </w:r>
+            <w:r>
+              <w:t>): Ein Kommunikationsnetz mit n unabhängig voneinander arbeitenden Komponenten ist funktionsfähig, wenn mind. die Hälfte der Komponenten funktioniert. Die Wahrscheinlichkeit für die Funktionsfähigkeit einer Komponente ist 10%.</w:t>
+            </w:r>
+          </w:p>
+          <w:p>
+            <w:r>
+              <w:t>(a) Mit welcher Wahrscheinlichkeit ist ein Netz mit 3 bzw. 5 Komponenten funktionsfähig?</w:t>
             </w:r>
           </w:p>
           <w:p>
@@ -1013,10 +973,10 @@
                 <w:noProof/>
               </w:rPr>
               <w:drawing>
-                <wp:inline distT="0" distB="0" distL="0" distR="0" wp14:anchorId="4C3845FB" wp14:editId="5F791C34">
-                  <wp:extent cx="3388767" cy="533715"/>
-                  <wp:effectExtent l="0" t="0" r="2540" b="0"/>
-                  <wp:docPr id="16" name="Grafik 16"/>
+                <wp:inline distT="0" distB="0" distL="0" distR="0" wp14:anchorId="25CA0EEB" wp14:editId="525A2045">
+                  <wp:extent cx="3230112" cy="1249942"/>
+                  <wp:effectExtent l="0" t="0" r="8890" b="7620"/>
+                  <wp:docPr id="15" name="Grafik 15"/>
                   <wp:cNvGraphicFramePr>
                     <a:graphicFrameLocks xmlns:a="http://schemas.openxmlformats.org/drawingml/2006/main" noChangeAspect="1"/>
                   </wp:cNvGraphicFramePr>
@@ -1036,6 +996,65 @@
                         <pic:spPr>
                           <a:xfrm>
                             <a:off x="0" y="0"/>
+                            <a:ext cx="3247306" cy="1256595"/>
+                          </a:xfrm>
+                          <a:prstGeom prst="rect">
+                            <a:avLst/>
+                          </a:prstGeom>
+                        </pic:spPr>
+                      </pic:pic>
+                    </a:graphicData>
+                  </a:graphic>
+                </wp:inline>
+              </w:drawing>
+            </w:r>
+          </w:p>
+          <w:p>
+            <w:r>
+              <w:t>(b) Für welche Werte von p ist die Wahrscheinlichkeit, dass ein System mit 5 Komponenten funktioniert größer als bei einem System mit 3 Komponenten?</w:t>
+            </w:r>
+          </w:p>
+          <w:p>
+            <w:r>
+              <w:rPr>
+                <w:noProof/>
+              </w:rPr>
+              <w:drawing>
+                <wp:inline distT="0" distB="0" distL="0" distR="0" wp14:anchorId="4C3845FB" wp14:editId="7808FD51">
+                  <wp:extent cx="3388767" cy="533715"/>
+                  <wp:effectExtent l="0" t="0" r="2540" b="0"/>
+                  <wp:docPr id="16" name="Grafik 16"/>
+                  <wp:cNvGraphicFramePr>
+                    <a:graphicFrameLocks xmlns:a="http://schemas.openxmlformats.org/drawingml/2006/main" noChangeAspect="1"/>
+                  </wp:cNvGraphicFramePr>
+                  <a:graphic xmlns:a="http://schemas.openxmlformats.org/drawingml/2006/main">
+                    <a:graphicData uri="http://schemas.openxmlformats.org/drawingml/2006/picture">
+                      <pic:pic xmlns:pic="http://schemas.openxmlformats.org/drawingml/2006/picture">
+                        <pic:nvPicPr>
+                          <pic:cNvPr id="1" name=""/>
+                          <pic:cNvPicPr/>
+                        </pic:nvPicPr>
+                        <pic:blipFill>
+                          <a:blip r:embed="rId22">
+                            <a:extLst>
+                              <a:ext uri="{BEBA8EAE-BF5A-486C-A8C5-ECC9F3942E4B}">
+                                <a14:imgProps xmlns:a14="http://schemas.microsoft.com/office/drawing/2010/main">
+                                  <a14:imgLayer r:embed="rId23">
+                                    <a14:imgEffect>
+                                      <a14:sharpenSoften amount="35000"/>
+                                    </a14:imgEffect>
+                                  </a14:imgLayer>
+                                </a14:imgProps>
+                              </a:ext>
+                            </a:extLst>
+                          </a:blip>
+                          <a:stretch>
+                            <a:fillRect/>
+                          </a:stretch>
+                        </pic:blipFill>
+                        <pic:spPr>
+                          <a:xfrm>
+                            <a:off x="0" y="0"/>
                             <a:ext cx="3420444" cy="538704"/>
                           </a:xfrm>
                           <a:prstGeom prst="rect">
@@ -1050,7 +1069,6 @@
             </w:r>
           </w:p>
           <w:p/>
-          <w:p/>
           <w:p>
             <w:r>
               <w:t>4.2.1 (</w:t>
@@ -1081,122 +1099,6 @@
                   <wp:extent cx="3312634" cy="646846"/>
                   <wp:effectExtent l="0" t="0" r="2540" b="1270"/>
                   <wp:docPr id="17" name="Grafik 17"/>
-                  <wp:cNvGraphicFramePr>
-                    <a:graphicFrameLocks xmlns:a="http://schemas.openxmlformats.org/drawingml/2006/main" noChangeAspect="1"/>
-                  </wp:cNvGraphicFramePr>
-                  <a:graphic xmlns:a="http://schemas.openxmlformats.org/drawingml/2006/main">
-                    <a:graphicData uri="http://schemas.openxmlformats.org/drawingml/2006/picture">
-                      <pic:pic xmlns:pic="http://schemas.openxmlformats.org/drawingml/2006/picture">
-                        <pic:nvPicPr>
-                          <pic:cNvPr id="1" name=""/>
-                          <pic:cNvPicPr/>
-                        </pic:nvPicPr>
-                        <pic:blipFill>
-                          <a:blip r:embed="rId22"/>
-                          <a:stretch>
-                            <a:fillRect/>
-                          </a:stretch>
-                        </pic:blipFill>
-                        <pic:spPr>
-                          <a:xfrm>
-                            <a:off x="0" y="0"/>
-                            <a:ext cx="3329975" cy="650232"/>
-                          </a:xfrm>
-                          <a:prstGeom prst="rect">
-                            <a:avLst/>
-                          </a:prstGeom>
-                        </pic:spPr>
-                      </pic:pic>
-                    </a:graphicData>
-                  </a:graphic>
-                </wp:inline>
-              </w:drawing>
-            </w:r>
-          </w:p>
-          <w:p>
-            <w:r>
-              <w:t>(b) Wie groß ist die Wahrscheinlichkeit, dass er mindestens 12 Minuten warten muss?</w:t>
-            </w:r>
-          </w:p>
-          <w:p>
-            <w:r>
-              <w:rPr>
-                <w:noProof/>
-              </w:rPr>
-              <w:drawing>
-                <wp:inline distT="0" distB="0" distL="0" distR="0" wp14:anchorId="5447229E" wp14:editId="7945C60C">
-                  <wp:extent cx="3308021" cy="239712"/>
-                  <wp:effectExtent l="0" t="0" r="0" b="8255"/>
-                  <wp:docPr id="18" name="Grafik 18"/>
-                  <wp:cNvGraphicFramePr>
-                    <a:graphicFrameLocks xmlns:a="http://schemas.openxmlformats.org/drawingml/2006/main" noChangeAspect="1"/>
-                  </wp:cNvGraphicFramePr>
-                  <a:graphic xmlns:a="http://schemas.openxmlformats.org/drawingml/2006/main">
-                    <a:graphicData uri="http://schemas.openxmlformats.org/drawingml/2006/picture">
-                      <pic:pic xmlns:pic="http://schemas.openxmlformats.org/drawingml/2006/picture">
-                        <pic:nvPicPr>
-                          <pic:cNvPr id="1" name=""/>
-                          <pic:cNvPicPr/>
-                        </pic:nvPicPr>
-                        <pic:blipFill>
-                          <a:blip r:embed="rId23"/>
-                          <a:stretch>
-                            <a:fillRect/>
-                          </a:stretch>
-                        </pic:blipFill>
-                        <pic:spPr>
-                          <a:xfrm>
-                            <a:off x="0" y="0"/>
-                            <a:ext cx="3405744" cy="246793"/>
-                          </a:xfrm>
-                          <a:prstGeom prst="rect">
-                            <a:avLst/>
-                          </a:prstGeom>
-                        </pic:spPr>
-                      </pic:pic>
-                    </a:graphicData>
-                  </a:graphic>
-                </wp:inline>
-              </w:drawing>
-            </w:r>
-          </w:p>
-          <w:p/>
-          <w:p/>
-          <w:p>
-            <w:r>
-              <w:t>4.2.3 (</w:t>
-            </w:r>
-            <w:r>
-              <w:rPr>
-                <w:b/>
-                <w:bCs/>
-              </w:rPr>
-              <w:t>Exponentialverteilung</w:t>
-            </w:r>
-            <w:r>
-              <w:t>): Die Lebensdauer einer Autobatterie entspreche einer Reichweite von 10000</w:t>
-            </w:r>
-          </w:p>
-          <w:p>
-            <w:r>
-              <w:t>km. Wie groß ist dann die Wahrscheinlichkeit, dass die Batterie bei einer</w:t>
-            </w:r>
-          </w:p>
-          <w:p>
-            <w:r>
-              <w:t>5000 km langen Fahrt nicht ausfällt?</w:t>
-            </w:r>
-          </w:p>
-          <w:p>
-            <w:r>
-              <w:rPr>
-                <w:noProof/>
-              </w:rPr>
-              <w:drawing>
-                <wp:inline distT="0" distB="0" distL="0" distR="0" wp14:anchorId="376C0633" wp14:editId="542102C3">
-                  <wp:extent cx="3327495" cy="790439"/>
-                  <wp:effectExtent l="0" t="0" r="6350" b="0"/>
-                  <wp:docPr id="19" name="Grafik 19"/>
                   <wp:cNvGraphicFramePr>
                     <a:graphicFrameLocks xmlns:a="http://schemas.openxmlformats.org/drawingml/2006/main" noChangeAspect="1"/>
                   </wp:cNvGraphicFramePr>
@@ -1216,7 +1118,7 @@
                         <pic:spPr>
                           <a:xfrm>
                             <a:off x="0" y="0"/>
-                            <a:ext cx="3349589" cy="795687"/>
+                            <a:ext cx="3329975" cy="650232"/>
                           </a:xfrm>
                           <a:prstGeom prst="rect">
                             <a:avLst/>
@@ -1229,20 +1131,9 @@
               </w:drawing>
             </w:r>
           </w:p>
-        </w:tc>
-      </w:tr>
-      <w:tr>
-        <w:trPr>
-          <w:trHeight w:val="16828"/>
-        </w:trPr>
-        <w:tc>
-          <w:tcPr>
-            <w:tcW w:w="5948" w:type="dxa"/>
-          </w:tcPr>
-          <w:p>
-            <w:r>
-              <w:lastRenderedPageBreak/>
-              <w:t>Warum gilt pnorm(24, 4, 10) = pnorm(2, 0, 1)?</w:t>
+          <w:p>
+            <w:r>
+              <w:t>(b) Wie groß ist die Wahrscheinlichkeit, dass er mindestens 12 Minuten warten muss?</w:t>
             </w:r>
           </w:p>
           <w:p>
@@ -1251,10 +1142,10 @@
                 <w:noProof/>
               </w:rPr>
               <w:drawing>
-                <wp:inline distT="0" distB="0" distL="0" distR="0" wp14:anchorId="03930C4B" wp14:editId="67C7555E">
-                  <wp:extent cx="1890215" cy="421386"/>
-                  <wp:effectExtent l="0" t="0" r="0" b="0"/>
-                  <wp:docPr id="20" name="Grafik 20"/>
+                <wp:inline distT="0" distB="0" distL="0" distR="0" wp14:anchorId="5447229E" wp14:editId="7945C60C">
+                  <wp:extent cx="3308021" cy="239712"/>
+                  <wp:effectExtent l="0" t="0" r="0" b="8255"/>
+                  <wp:docPr id="18" name="Grafik 18"/>
                   <wp:cNvGraphicFramePr>
                     <a:graphicFrameLocks xmlns:a="http://schemas.openxmlformats.org/drawingml/2006/main" noChangeAspect="1"/>
                   </wp:cNvGraphicFramePr>
@@ -1274,7 +1165,7 @@
                         <pic:spPr>
                           <a:xfrm>
                             <a:off x="0" y="0"/>
-                            <a:ext cx="1927960" cy="429801"/>
+                            <a:ext cx="3405744" cy="246793"/>
                           </a:xfrm>
                           <a:prstGeom prst="rect">
                             <a:avLst/>
@@ -1290,7 +1181,27 @@
           <w:p/>
           <w:p>
             <w:r>
-              <w:t>Skizze zu Normalverteilung</w:t>
+              <w:t>4.2.3 (</w:t>
+            </w:r>
+            <w:r>
+              <w:rPr>
+                <w:b/>
+                <w:bCs/>
+              </w:rPr>
+              <w:t>Exponentialverteilung</w:t>
+            </w:r>
+            <w:r>
+              <w:t>): Die Lebensdauer einer Autobatterie entspreche einer Reichweite von 10000</w:t>
+            </w:r>
+          </w:p>
+          <w:p>
+            <w:r>
+              <w:t>km. Wie groß ist dann die Wahrscheinlichkeit, dass die Batterie bei einer</w:t>
+            </w:r>
+          </w:p>
+          <w:p>
+            <w:r>
+              <w:t>5000 km langen Fahrt nicht ausfällt?</w:t>
             </w:r>
           </w:p>
           <w:p>
@@ -1299,10 +1210,10 @@
                 <w:noProof/>
               </w:rPr>
               <w:drawing>
-                <wp:inline distT="0" distB="0" distL="0" distR="0" wp14:anchorId="6F719BDE" wp14:editId="14BBC5CB">
-                  <wp:extent cx="1990716" cy="968991"/>
-                  <wp:effectExtent l="0" t="0" r="0" b="3175"/>
-                  <wp:docPr id="21" name="Grafik 21"/>
+                <wp:inline distT="0" distB="0" distL="0" distR="0" wp14:anchorId="376C0633" wp14:editId="542102C3">
+                  <wp:extent cx="3327495" cy="790439"/>
+                  <wp:effectExtent l="0" t="0" r="6350" b="0"/>
+                  <wp:docPr id="19" name="Grafik 19"/>
                   <wp:cNvGraphicFramePr>
                     <a:graphicFrameLocks xmlns:a="http://schemas.openxmlformats.org/drawingml/2006/main" noChangeAspect="1"/>
                   </wp:cNvGraphicFramePr>
@@ -1322,6 +1233,102 @@
                         <pic:spPr>
                           <a:xfrm>
                             <a:off x="0" y="0"/>
+                            <a:ext cx="3349589" cy="795687"/>
+                          </a:xfrm>
+                          <a:prstGeom prst="rect">
+                            <a:avLst/>
+                          </a:prstGeom>
+                        </pic:spPr>
+                      </pic:pic>
+                    </a:graphicData>
+                  </a:graphic>
+                </wp:inline>
+              </w:drawing>
+            </w:r>
+          </w:p>
+          <w:p/>
+          <w:p>
+            <w:r>
+              <w:t>Warum gilt pnorm(24, 4, 10) = pnorm(2, 0, 1)?</w:t>
+            </w:r>
+          </w:p>
+          <w:p>
+            <w:r>
+              <w:rPr>
+                <w:noProof/>
+              </w:rPr>
+              <w:drawing>
+                <wp:inline distT="0" distB="0" distL="0" distR="0" wp14:anchorId="2FC0A329" wp14:editId="0C40245B">
+                  <wp:extent cx="1890215" cy="421386"/>
+                  <wp:effectExtent l="0" t="0" r="0" b="0"/>
+                  <wp:docPr id="20" name="Grafik 20"/>
+                  <wp:cNvGraphicFramePr>
+                    <a:graphicFrameLocks xmlns:a="http://schemas.openxmlformats.org/drawingml/2006/main" noChangeAspect="1"/>
+                  </wp:cNvGraphicFramePr>
+                  <a:graphic xmlns:a="http://schemas.openxmlformats.org/drawingml/2006/main">
+                    <a:graphicData uri="http://schemas.openxmlformats.org/drawingml/2006/picture">
+                      <pic:pic xmlns:pic="http://schemas.openxmlformats.org/drawingml/2006/picture">
+                        <pic:nvPicPr>
+                          <pic:cNvPr id="1" name=""/>
+                          <pic:cNvPicPr/>
+                        </pic:nvPicPr>
+                        <pic:blipFill>
+                          <a:blip r:embed="rId27"/>
+                          <a:stretch>
+                            <a:fillRect/>
+                          </a:stretch>
+                        </pic:blipFill>
+                        <pic:spPr>
+                          <a:xfrm>
+                            <a:off x="0" y="0"/>
+                            <a:ext cx="1927960" cy="429801"/>
+                          </a:xfrm>
+                          <a:prstGeom prst="rect">
+                            <a:avLst/>
+                          </a:prstGeom>
+                        </pic:spPr>
+                      </pic:pic>
+                    </a:graphicData>
+                  </a:graphic>
+                </wp:inline>
+              </w:drawing>
+            </w:r>
+          </w:p>
+          <w:p/>
+          <w:p>
+            <w:r>
+              <w:t>Skizze zu Normalverteilung</w:t>
+            </w:r>
+          </w:p>
+          <w:p>
+            <w:r>
+              <w:rPr>
+                <w:noProof/>
+              </w:rPr>
+              <w:drawing>
+                <wp:inline distT="0" distB="0" distL="0" distR="0" wp14:anchorId="13BF5CFA" wp14:editId="2F5E92DA">
+                  <wp:extent cx="1990716" cy="968991"/>
+                  <wp:effectExtent l="0" t="0" r="0" b="3175"/>
+                  <wp:docPr id="21" name="Grafik 21"/>
+                  <wp:cNvGraphicFramePr>
+                    <a:graphicFrameLocks xmlns:a="http://schemas.openxmlformats.org/drawingml/2006/main" noChangeAspect="1"/>
+                  </wp:cNvGraphicFramePr>
+                  <a:graphic xmlns:a="http://schemas.openxmlformats.org/drawingml/2006/main">
+                    <a:graphicData uri="http://schemas.openxmlformats.org/drawingml/2006/picture">
+                      <pic:pic xmlns:pic="http://schemas.openxmlformats.org/drawingml/2006/picture">
+                        <pic:nvPicPr>
+                          <pic:cNvPr id="1" name=""/>
+                          <pic:cNvPicPr/>
+                        </pic:nvPicPr>
+                        <pic:blipFill>
+                          <a:blip r:embed="rId28"/>
+                          <a:stretch>
+                            <a:fillRect/>
+                          </a:stretch>
+                        </pic:blipFill>
+                        <pic:spPr>
+                          <a:xfrm>
+                            <a:off x="0" y="0"/>
                             <a:ext cx="2002894" cy="974919"/>
                           </a:xfrm>
                           <a:prstGeom prst="rect">
@@ -1335,7 +1342,6 @@
               </w:drawing>
             </w:r>
           </w:p>
-          <w:p/>
           <w:p/>
           <w:p>
             <w:r>
@@ -1464,137 +1470,10 @@
                 <w:noProof/>
               </w:rPr>
               <w:drawing>
-                <wp:inline distT="0" distB="0" distL="0" distR="0" wp14:anchorId="61FC9967" wp14:editId="1E20B6D7">
+                <wp:inline distT="0" distB="0" distL="0" distR="0" wp14:anchorId="5A34793B" wp14:editId="2A1BA394">
                   <wp:extent cx="2982036" cy="341555"/>
                   <wp:effectExtent l="0" t="0" r="0" b="1905"/>
                   <wp:docPr id="22" name="Grafik 22"/>
-                  <wp:cNvGraphicFramePr>
-                    <a:graphicFrameLocks xmlns:a="http://schemas.openxmlformats.org/drawingml/2006/main" noChangeAspect="1"/>
-                  </wp:cNvGraphicFramePr>
-                  <a:graphic xmlns:a="http://schemas.openxmlformats.org/drawingml/2006/main">
-                    <a:graphicData uri="http://schemas.openxmlformats.org/drawingml/2006/picture">
-                      <pic:pic xmlns:pic="http://schemas.openxmlformats.org/drawingml/2006/picture">
-                        <pic:nvPicPr>
-                          <pic:cNvPr id="1" name=""/>
-                          <pic:cNvPicPr/>
-                        </pic:nvPicPr>
-                        <pic:blipFill>
-                          <a:blip r:embed="rId27"/>
-                          <a:stretch>
-                            <a:fillRect/>
-                          </a:stretch>
-                        </pic:blipFill>
-                        <pic:spPr>
-                          <a:xfrm>
-                            <a:off x="0" y="0"/>
-                            <a:ext cx="3071367" cy="351787"/>
-                          </a:xfrm>
-                          <a:prstGeom prst="rect">
-                            <a:avLst/>
-                          </a:prstGeom>
-                        </pic:spPr>
-                      </pic:pic>
-                    </a:graphicData>
-                  </a:graphic>
-                </wp:inline>
-              </w:drawing>
-            </w:r>
-          </w:p>
-          <w:p/>
-          <w:p/>
-          <w:p>
-            <w:r>
-              <w:t>7.1 (</w:t>
-            </w:r>
-            <w:r>
-              <w:rPr>
-                <w:b/>
-                <w:bCs/>
-              </w:rPr>
-              <w:t>ZGWS</w:t>
-            </w:r>
-            <w:r>
-              <w:t xml:space="preserve">): Wir nehmen an, dass die Punktezahl pro Student bei einer Prüfung eine Zufallsvariable mit Erwartungswert 75 und Varianz 25 sei. </w:t>
-            </w:r>
-          </w:p>
-          <w:p>
-            <w:r>
-              <w:t>Wieviele Studenten müssten bei der Prüfung antreten, so dass mit einer Wahrscheinlichkeit von mindestens 0.9 der Punktedurchschnitt um weniger als 5 vom Erwartungswert 75 abweicht?</w:t>
-            </w:r>
-          </w:p>
-          <w:p>
-            <w:r>
-              <w:rPr>
-                <w:noProof/>
-              </w:rPr>
-              <w:drawing>
-                <wp:inline distT="0" distB="0" distL="0" distR="0" wp14:anchorId="1FC9FBCD" wp14:editId="4B1E4F52">
-                  <wp:extent cx="3419544" cy="1521726"/>
-                  <wp:effectExtent l="0" t="0" r="0" b="2540"/>
-                  <wp:docPr id="23" name="Grafik 23"/>
-                  <wp:cNvGraphicFramePr>
-                    <a:graphicFrameLocks xmlns:a="http://schemas.openxmlformats.org/drawingml/2006/main" noChangeAspect="1"/>
-                  </wp:cNvGraphicFramePr>
-                  <a:graphic xmlns:a="http://schemas.openxmlformats.org/drawingml/2006/main">
-                    <a:graphicData uri="http://schemas.openxmlformats.org/drawingml/2006/picture">
-                      <pic:pic xmlns:pic="http://schemas.openxmlformats.org/drawingml/2006/picture">
-                        <pic:nvPicPr>
-                          <pic:cNvPr id="1" name=""/>
-                          <pic:cNvPicPr/>
-                        </pic:nvPicPr>
-                        <pic:blipFill>
-                          <a:blip r:embed="rId28"/>
-                          <a:stretch>
-                            <a:fillRect/>
-                          </a:stretch>
-                        </pic:blipFill>
-                        <pic:spPr>
-                          <a:xfrm>
-                            <a:off x="0" y="0"/>
-                            <a:ext cx="3457116" cy="1538446"/>
-                          </a:xfrm>
-                          <a:prstGeom prst="rect">
-                            <a:avLst/>
-                          </a:prstGeom>
-                        </pic:spPr>
-                      </pic:pic>
-                    </a:graphicData>
-                  </a:graphic>
-                </wp:inline>
-              </w:drawing>
-            </w:r>
-          </w:p>
-          <w:p/>
-          <w:p>
-            <w:r>
-              <w:t>7.2 (</w:t>
-            </w:r>
-            <w:r>
-              <w:rPr>
-                <w:b/>
-                <w:bCs/>
-              </w:rPr>
-              <w:t>ZGWS</w:t>
-            </w:r>
-            <w:r>
-              <w:t xml:space="preserve">): Prozessor A hat 20 Jobs zu erledigen, wobei die für die Erledigung der Jobs benötigten Zeitspannen unabhängige Zufallsvariablen mit Erwartungswert 50 [s] und Standardabweichung 10 [s] sind. Prozessor B hat ebenfalls 20 Jobs zu erledigen, wobei die für die Erledigung der Jobs benötigten Zeitspannen unabhängige Zufallsvariablen mit Erwartungswert 52 [s] und Standardabweichung 15 [s] sind. </w:t>
-            </w:r>
-          </w:p>
-          <w:p>
-            <w:r>
-              <w:t>Mit welcher (approximativen) Wahrscheinlichkeit ist A vor B fertig?</w:t>
-            </w:r>
-          </w:p>
-          <w:p>
-            <w:r>
-              <w:rPr>
-                <w:noProof/>
-              </w:rPr>
-              <w:drawing>
-                <wp:inline distT="0" distB="0" distL="0" distR="0" wp14:anchorId="4D1F9191" wp14:editId="7225AFEA">
-                  <wp:extent cx="2932436" cy="2013045"/>
-                  <wp:effectExtent l="0" t="0" r="1270" b="6350"/>
-                  <wp:docPr id="24" name="Grafik 24"/>
                   <wp:cNvGraphicFramePr>
                     <a:graphicFrameLocks xmlns:a="http://schemas.openxmlformats.org/drawingml/2006/main" noChangeAspect="1"/>
                   </wp:cNvGraphicFramePr>
@@ -1614,7 +1493,7 @@
                         <pic:spPr>
                           <a:xfrm>
                             <a:off x="0" y="0"/>
-                            <a:ext cx="2938914" cy="2017492"/>
+                            <a:ext cx="3071367" cy="351787"/>
                           </a:xfrm>
                           <a:prstGeom prst="rect">
                             <a:avLst/>
@@ -1630,7 +1509,7 @@
           <w:p/>
           <w:p>
             <w:r>
-              <w:t>7.3 (</w:t>
+              <w:t>7.1 (</w:t>
             </w:r>
             <w:r>
               <w:rPr>
@@ -1640,7 +1519,12 @@
               <w:t>ZGWS</w:t>
             </w:r>
             <w:r>
-              <w:t>): Eine bestimmte Komponente sei kritisch für die Funktionsfähigkeit eines Systems und muss nach Ausfall sofort ausgetauscht werden. Wenn die mittlere zu erwartende Lebensdauer dieser Komponente 100 [h] und die Standardabweichung 30 [h] beträgt, wieviele derartige Komponenten müssen vorrätig sein, so dass die Funktion des Systems für die nächsten 2000 Stunden mit einer Mindestwahrscheinlichkeit von 0.95 gewährleistet ist?</w:t>
+              <w:t xml:space="preserve">): Wir nehmen an, dass die Punktezahl pro Student bei einer Prüfung eine Zufallsvariable mit Erwartungswert 75 und Varianz 25 sei. </w:t>
+            </w:r>
+          </w:p>
+          <w:p>
+            <w:r>
+              <w:t>Wieviele Studenten müssten bei der Prüfung antreten, so dass mit einer Wahrscheinlichkeit von mindestens 0.9 der Punktedurchschnitt um weniger als 5 vom Erwartungswert 75 abweicht?</w:t>
             </w:r>
           </w:p>
           <w:p>
@@ -1649,10 +1533,10 @@
                 <w:noProof/>
               </w:rPr>
               <w:drawing>
-                <wp:inline distT="0" distB="0" distL="0" distR="0" wp14:anchorId="35AC0ED5" wp14:editId="53EC62EB">
-                  <wp:extent cx="3147088" cy="1924334"/>
-                  <wp:effectExtent l="0" t="0" r="0" b="0"/>
-                  <wp:docPr id="25" name="Grafik 25"/>
+                <wp:inline distT="0" distB="0" distL="0" distR="0" wp14:anchorId="11A2EDBE" wp14:editId="32874679">
+                  <wp:extent cx="3419544" cy="1521726"/>
+                  <wp:effectExtent l="0" t="0" r="0" b="2540"/>
+                  <wp:docPr id="23" name="Grafik 23"/>
                   <wp:cNvGraphicFramePr>
                     <a:graphicFrameLocks xmlns:a="http://schemas.openxmlformats.org/drawingml/2006/main" noChangeAspect="1"/>
                   </wp:cNvGraphicFramePr>
@@ -1672,7 +1556,7 @@
                         <pic:spPr>
                           <a:xfrm>
                             <a:off x="0" y="0"/>
-                            <a:ext cx="3175691" cy="1941824"/>
+                            <a:ext cx="3457116" cy="1538446"/>
                           </a:xfrm>
                           <a:prstGeom prst="rect">
                             <a:avLst/>
@@ -1685,49 +1569,35 @@
               </w:drawing>
             </w:r>
           </w:p>
-          <w:p/>
-          <w:p/>
         </w:tc>
+      </w:tr>
+      <w:tr>
+        <w:trPr>
+          <w:trHeight w:val="16828"/>
+        </w:trPr>
         <w:tc>
           <w:tcPr>
             <w:tcW w:w="5948" w:type="dxa"/>
           </w:tcPr>
           <w:p>
             <w:r>
-              <w:t>10.4 (</w:t>
+              <w:lastRenderedPageBreak/>
+              <w:t>7.2 (</w:t>
             </w:r>
             <w:r>
               <w:rPr>
                 <w:b/>
                 <w:bCs/>
               </w:rPr>
-              <w:t>Gleitpunktarithmetik</w:t>
-            </w:r>
-            <w:r>
-              <w:t>): Zu lösen ist die quadratische Gleichung ax</w:t>
-            </w:r>
-            <w:r>
-              <w:rPr>
-                <w:vertAlign w:val="superscript"/>
-              </w:rPr>
-              <w:t>2</w:t>
-            </w:r>
-            <w:r>
-              <w:t>+bx+c = 0 mit a = 1.22, b = 3.34, c = 2.28, unter Verwendung eines dreistelligen Gleitpunktsystems mit Basis b = 10.</w:t>
-            </w:r>
-          </w:p>
-          <w:p>
-            <w:r>
-              <w:t>(a) Wie lautet der berechnete Wert der Diskriminante b</w:t>
-            </w:r>
-            <w:r>
-              <w:rPr>
-                <w:vertAlign w:val="superscript"/>
-              </w:rPr>
-              <w:t>2</w:t>
-            </w:r>
-            <w:r>
-              <w:t xml:space="preserve"> - 4ac?</w:t>
+              <w:t>ZGWS</w:t>
+            </w:r>
+            <w:r>
+              <w:t xml:space="preserve">): Prozessor A hat 20 Jobs zu erledigen, wobei die für die Erledigung der Jobs benötigten Zeitspannen unabhängige Zufallsvariablen mit Erwartungswert 50 [s] und Standardabweichung 10 [s] sind. Prozessor B hat ebenfalls 20 Jobs zu erledigen, wobei die für die Erledigung der Jobs benötigten Zeitspannen unabhängige Zufallsvariablen mit Erwartungswert 52 [s] und Standardabweichung 15 [s] sind. </w:t>
+            </w:r>
+          </w:p>
+          <w:p>
+            <w:r>
+              <w:t>Mit welcher (approximativen) Wahrscheinlichkeit ist A vor B fertig?</w:t>
             </w:r>
           </w:p>
           <w:p>
@@ -1736,10 +1606,10 @@
                 <w:noProof/>
               </w:rPr>
               <w:drawing>
-                <wp:inline distT="0" distB="0" distL="0" distR="0" wp14:anchorId="0424AEC2" wp14:editId="6BB54BAE">
-                  <wp:extent cx="2538482" cy="409433"/>
-                  <wp:effectExtent l="0" t="0" r="0" b="0"/>
-                  <wp:docPr id="26" name="Grafik 26"/>
+                <wp:inline distT="0" distB="0" distL="0" distR="0" wp14:anchorId="4D1F9191" wp14:editId="336670B1">
+                  <wp:extent cx="3364173" cy="2309421"/>
+                  <wp:effectExtent l="0" t="0" r="8255" b="0"/>
+                  <wp:docPr id="24" name="Grafik 24"/>
                   <wp:cNvGraphicFramePr>
                     <a:graphicFrameLocks xmlns:a="http://schemas.openxmlformats.org/drawingml/2006/main" noChangeAspect="1"/>
                   </wp:cNvGraphicFramePr>
@@ -1759,7 +1629,7 @@
                         <pic:spPr>
                           <a:xfrm>
                             <a:off x="0" y="0"/>
-                            <a:ext cx="2661595" cy="429290"/>
+                            <a:ext cx="3385200" cy="2323856"/>
                           </a:xfrm>
                           <a:prstGeom prst="rect">
                             <a:avLst/>
@@ -1772,9 +1642,20 @@
               </w:drawing>
             </w:r>
           </w:p>
-          <w:p>
-            <w:r>
-              <w:t>(b) Wie lautet der wahre Wert der Diskriminante?</w:t>
+          <w:p/>
+          <w:p>
+            <w:r>
+              <w:t>7.3 (</w:t>
+            </w:r>
+            <w:r>
+              <w:rPr>
+                <w:b/>
+                <w:bCs/>
+              </w:rPr>
+              <w:t>ZGWS</w:t>
+            </w:r>
+            <w:r>
+              <w:t>): Eine bestimmte Komponente sei kritisch für die Funktionsfähigkeit eines Systems und muss nach Ausfall sofort ausgetauscht werden. Wenn die mittlere zu erwartende Lebensdauer dieser Komponente 100 [h] und die Standardabweichung 30 [h] beträgt, wieviele derartige Komponenten müssen vorrätig sein, so dass die Funktion des Systems für die nächsten 2000 Stunden mit einer Mindestwahrscheinlichkeit von 0.95 gewährleistet ist?</w:t>
             </w:r>
           </w:p>
           <w:p>
@@ -1783,10 +1664,10 @@
                 <w:noProof/>
               </w:rPr>
               <w:drawing>
-                <wp:inline distT="0" distB="0" distL="0" distR="0" wp14:anchorId="1AEDD3C3" wp14:editId="791A9A66">
-                  <wp:extent cx="2456597" cy="257086"/>
-                  <wp:effectExtent l="0" t="0" r="1270" b="0"/>
-                  <wp:docPr id="27" name="Grafik 27"/>
+                <wp:inline distT="0" distB="0" distL="0" distR="0" wp14:anchorId="35AC0ED5" wp14:editId="6712BBC0">
+                  <wp:extent cx="3179928" cy="1944415"/>
+                  <wp:effectExtent l="0" t="0" r="1905" b="0"/>
+                  <wp:docPr id="25" name="Grafik 25"/>
                   <wp:cNvGraphicFramePr>
                     <a:graphicFrameLocks xmlns:a="http://schemas.openxmlformats.org/drawingml/2006/main" noChangeAspect="1"/>
                   </wp:cNvGraphicFramePr>
@@ -1806,7 +1687,7 @@
                         <pic:spPr>
                           <a:xfrm>
                             <a:off x="0" y="0"/>
-                            <a:ext cx="2520669" cy="263791"/>
+                            <a:ext cx="3232357" cy="1976473"/>
                           </a:xfrm>
                           <a:prstGeom prst="rect">
                             <a:avLst/>
@@ -1819,9 +1700,43 @@
               </w:drawing>
             </w:r>
           </w:p>
-          <w:p>
-            <w:r>
-              <w:t>(c) Geben Sie den relativen Fehler in dem berechneten Wert der Diskriminante an.</w:t>
+          <w:p/>
+          <w:p>
+            <w:r>
+              <w:t>10.4 (</w:t>
+            </w:r>
+            <w:r>
+              <w:rPr>
+                <w:b/>
+                <w:bCs/>
+              </w:rPr>
+              <w:t>Gleitpunktarithmetik</w:t>
+            </w:r>
+            <w:r>
+              <w:t>): Zu lösen ist die quadratische Gleichung ax</w:t>
+            </w:r>
+            <w:r>
+              <w:rPr>
+                <w:vertAlign w:val="superscript"/>
+              </w:rPr>
+              <w:t>2</w:t>
+            </w:r>
+            <w:r>
+              <w:t>+bx+c = 0 mit a = 1.22, b = 3.34, c = 2.28, unter Verwendung eines dreistelligen Gleitpunktsystems mit Basis b = 10.</w:t>
+            </w:r>
+          </w:p>
+          <w:p>
+            <w:r>
+              <w:t>(a) Wie lautet der berechnete Wert der Diskriminante b</w:t>
+            </w:r>
+            <w:r>
+              <w:rPr>
+                <w:vertAlign w:val="superscript"/>
+              </w:rPr>
+              <w:t>2</w:t>
+            </w:r>
+            <w:r>
+              <w:t xml:space="preserve"> - 4ac?</w:t>
             </w:r>
           </w:p>
           <w:p>
@@ -1830,10 +1745,10 @@
                 <w:noProof/>
               </w:rPr>
               <w:drawing>
-                <wp:inline distT="0" distB="0" distL="0" distR="0" wp14:anchorId="2C7689B8" wp14:editId="1907C037">
-                  <wp:extent cx="2436125" cy="341513"/>
-                  <wp:effectExtent l="0" t="0" r="2540" b="1905"/>
-                  <wp:docPr id="28" name="Grafik 28"/>
+                <wp:inline distT="0" distB="0" distL="0" distR="0" wp14:anchorId="73FBA311" wp14:editId="17ABBFC9">
+                  <wp:extent cx="2538482" cy="409433"/>
+                  <wp:effectExtent l="0" t="0" r="0" b="0"/>
+                  <wp:docPr id="26" name="Grafik 26"/>
                   <wp:cNvGraphicFramePr>
                     <a:graphicFrameLocks xmlns:a="http://schemas.openxmlformats.org/drawingml/2006/main" noChangeAspect="1"/>
                   </wp:cNvGraphicFramePr>
@@ -1853,7 +1768,7 @@
                         <pic:spPr>
                           <a:xfrm>
                             <a:off x="0" y="0"/>
-                            <a:ext cx="2535143" cy="355394"/>
+                            <a:ext cx="2661595" cy="429290"/>
                           </a:xfrm>
                           <a:prstGeom prst="rect">
                             <a:avLst/>
@@ -1866,28 +1781,9 @@
               </w:drawing>
             </w:r>
           </w:p>
-          <w:p/>
-          <w:p>
-            <w:r>
-              <w:t>10.6 (</w:t>
-            </w:r>
-            <w:r>
-              <w:rPr>
-                <w:b/>
-                <w:bCs/>
-              </w:rPr>
-              <w:t>Gleichtpunktarithmetik</w:t>
-            </w:r>
-            <w:r>
-              <w:t>): Führen Sie im Dezimalsystem die folgenden Berechnungen in Gleitpunktarithmetik mit einer Genauigkeit von 3 Ziffern durch und bestimmen Sie jeweils den relativen Rundungsfehler.</w:t>
-            </w:r>
-          </w:p>
-          <w:p>
-            <w:r>
-              <w:t xml:space="preserve">(a) </w:t>
-            </w:r>
-            <w:r>
-              <w:t xml:space="preserve">(121 - 0,327) – 119                           </w:t>
+          <w:p>
+            <w:r>
+              <w:t>(b) Wie lautet der wahre Wert der Diskriminante?</w:t>
             </w:r>
           </w:p>
           <w:p>
@@ -1896,10 +1792,10 @@
                 <w:noProof/>
               </w:rPr>
               <w:drawing>
-                <wp:inline distT="0" distB="0" distL="0" distR="0" wp14:anchorId="25F559E3" wp14:editId="2D7C6F7F">
-                  <wp:extent cx="2765519" cy="453145"/>
-                  <wp:effectExtent l="0" t="0" r="0" b="4445"/>
-                  <wp:docPr id="29" name="Grafik 29"/>
+                <wp:inline distT="0" distB="0" distL="0" distR="0" wp14:anchorId="32E93832" wp14:editId="381D9627">
+                  <wp:extent cx="2456597" cy="257086"/>
+                  <wp:effectExtent l="0" t="0" r="1270" b="0"/>
+                  <wp:docPr id="27" name="Grafik 27"/>
                   <wp:cNvGraphicFramePr>
                     <a:graphicFrameLocks xmlns:a="http://schemas.openxmlformats.org/drawingml/2006/main" noChangeAspect="1"/>
                   </wp:cNvGraphicFramePr>
@@ -1919,7 +1815,7 @@
                         <pic:spPr>
                           <a:xfrm>
                             <a:off x="0" y="0"/>
-                            <a:ext cx="2782274" cy="455890"/>
+                            <a:ext cx="2520669" cy="263791"/>
                           </a:xfrm>
                           <a:prstGeom prst="rect">
                             <a:avLst/>
@@ -1934,7 +1830,7 @@
           </w:p>
           <w:p>
             <w:r>
-              <w:t>(b)  (121 - 119) - 0,327</w:t>
+              <w:t>(c) Geben Sie den relativen Fehler in dem berechneten Wert der Diskriminante an.</w:t>
             </w:r>
           </w:p>
           <w:p>
@@ -1943,10 +1839,10 @@
                 <w:noProof/>
               </w:rPr>
               <w:drawing>
-                <wp:inline distT="0" distB="0" distL="0" distR="0" wp14:anchorId="22F91D33" wp14:editId="5369518C">
-                  <wp:extent cx="2988859" cy="370154"/>
-                  <wp:effectExtent l="0" t="0" r="2540" b="0"/>
-                  <wp:docPr id="30" name="Grafik 30"/>
+                <wp:inline distT="0" distB="0" distL="0" distR="0" wp14:anchorId="621634A7" wp14:editId="08EEC662">
+                  <wp:extent cx="2436125" cy="341513"/>
+                  <wp:effectExtent l="0" t="0" r="2540" b="1905"/>
+                  <wp:docPr id="28" name="Grafik 28"/>
                   <wp:cNvGraphicFramePr>
                     <a:graphicFrameLocks xmlns:a="http://schemas.openxmlformats.org/drawingml/2006/main" noChangeAspect="1"/>
                   </wp:cNvGraphicFramePr>
@@ -1966,7 +1862,117 @@
                         <pic:spPr>
                           <a:xfrm>
                             <a:off x="0" y="0"/>
-                            <a:ext cx="3201525" cy="396492"/>
+                            <a:ext cx="2535143" cy="355394"/>
+                          </a:xfrm>
+                          <a:prstGeom prst="rect">
+                            <a:avLst/>
+                          </a:prstGeom>
+                        </pic:spPr>
+                      </pic:pic>
+                    </a:graphicData>
+                  </a:graphic>
+                </wp:inline>
+              </w:drawing>
+            </w:r>
+          </w:p>
+          <w:p/>
+          <w:p>
+            <w:r>
+              <w:t>10.6 (</w:t>
+            </w:r>
+            <w:r>
+              <w:rPr>
+                <w:b/>
+                <w:bCs/>
+              </w:rPr>
+              <w:t>Gleichtpunktarithmetik</w:t>
+            </w:r>
+            <w:r>
+              <w:t>): Führen Sie im Dezimalsystem die folgenden Berechnungen in Gleitpunktarithmetik mit einer Genauigkeit von 3 Ziffern durch und bestimmen Sie jeweils den relativen Rundungsfehler.</w:t>
+            </w:r>
+          </w:p>
+          <w:p>
+            <w:r>
+              <w:t xml:space="preserve">(a) (121 - 0,327) – 119                           </w:t>
+            </w:r>
+          </w:p>
+          <w:p>
+            <w:r>
+              <w:rPr>
+                <w:noProof/>
+              </w:rPr>
+              <w:drawing>
+                <wp:inline distT="0" distB="0" distL="0" distR="0" wp14:anchorId="4B3D5DAA" wp14:editId="2B7B5543">
+                  <wp:extent cx="3104866" cy="508748"/>
+                  <wp:effectExtent l="0" t="0" r="635" b="5715"/>
+                  <wp:docPr id="29" name="Grafik 29"/>
+                  <wp:cNvGraphicFramePr>
+                    <a:graphicFrameLocks xmlns:a="http://schemas.openxmlformats.org/drawingml/2006/main" noChangeAspect="1"/>
+                  </wp:cNvGraphicFramePr>
+                  <a:graphic xmlns:a="http://schemas.openxmlformats.org/drawingml/2006/main">
+                    <a:graphicData uri="http://schemas.openxmlformats.org/drawingml/2006/picture">
+                      <pic:pic xmlns:pic="http://schemas.openxmlformats.org/drawingml/2006/picture">
+                        <pic:nvPicPr>
+                          <pic:cNvPr id="1" name=""/>
+                          <pic:cNvPicPr/>
+                        </pic:nvPicPr>
+                        <pic:blipFill>
+                          <a:blip r:embed="rId36"/>
+                          <a:stretch>
+                            <a:fillRect/>
+                          </a:stretch>
+                        </pic:blipFill>
+                        <pic:spPr>
+                          <a:xfrm>
+                            <a:off x="0" y="0"/>
+                            <a:ext cx="3182940" cy="521541"/>
+                          </a:xfrm>
+                          <a:prstGeom prst="rect">
+                            <a:avLst/>
+                          </a:prstGeom>
+                        </pic:spPr>
+                      </pic:pic>
+                    </a:graphicData>
+                  </a:graphic>
+                </wp:inline>
+              </w:drawing>
+            </w:r>
+          </w:p>
+          <w:p>
+            <w:r>
+              <w:t>(b)  (121 - 119) - 0,327</w:t>
+            </w:r>
+          </w:p>
+          <w:p>
+            <w:r>
+              <w:rPr>
+                <w:noProof/>
+              </w:rPr>
+              <w:drawing>
+                <wp:inline distT="0" distB="0" distL="0" distR="0" wp14:anchorId="6DF67735" wp14:editId="10D42DB6">
+                  <wp:extent cx="3596185" cy="445369"/>
+                  <wp:effectExtent l="0" t="0" r="4445" b="0"/>
+                  <wp:docPr id="30" name="Grafik 30"/>
+                  <wp:cNvGraphicFramePr>
+                    <a:graphicFrameLocks xmlns:a="http://schemas.openxmlformats.org/drawingml/2006/main" noChangeAspect="1"/>
+                  </wp:cNvGraphicFramePr>
+                  <a:graphic xmlns:a="http://schemas.openxmlformats.org/drawingml/2006/main">
+                    <a:graphicData uri="http://schemas.openxmlformats.org/drawingml/2006/picture">
+                      <pic:pic xmlns:pic="http://schemas.openxmlformats.org/drawingml/2006/picture">
+                        <pic:nvPicPr>
+                          <pic:cNvPr id="1" name=""/>
+                          <pic:cNvPicPr/>
+                        </pic:nvPicPr>
+                        <pic:blipFill>
+                          <a:blip r:embed="rId37"/>
+                          <a:stretch>
+                            <a:fillRect/>
+                          </a:stretch>
+                        </pic:blipFill>
+                        <pic:spPr>
+                          <a:xfrm>
+                            <a:off x="0" y="0"/>
+                            <a:ext cx="3885933" cy="481253"/>
                           </a:xfrm>
                           <a:prstGeom prst="rect">
                             <a:avLst/>
@@ -2095,9 +2101,9 @@
                 <w:noProof/>
               </w:rPr>
               <w:drawing>
-                <wp:inline distT="0" distB="0" distL="0" distR="0" wp14:anchorId="735BC6EC" wp14:editId="7F3AAC8A">
-                  <wp:extent cx="2638283" cy="1424895"/>
-                  <wp:effectExtent l="0" t="0" r="0" b="4445"/>
+                <wp:inline distT="0" distB="0" distL="0" distR="0" wp14:anchorId="53A76EEE" wp14:editId="1BD6725C">
+                  <wp:extent cx="3220872" cy="1739542"/>
+                  <wp:effectExtent l="0" t="0" r="0" b="0"/>
                   <wp:docPr id="31" name="Grafik 31"/>
                   <wp:cNvGraphicFramePr>
                     <a:graphicFrameLocks xmlns:a="http://schemas.openxmlformats.org/drawingml/2006/main" noChangeAspect="1"/>
@@ -2110,7 +2116,7 @@
                           <pic:cNvPicPr/>
                         </pic:nvPicPr>
                         <pic:blipFill>
-                          <a:blip r:embed="rId36"/>
+                          <a:blip r:embed="rId38"/>
                           <a:stretch>
                             <a:fillRect/>
                           </a:stretch>
@@ -2118,7 +2124,7 @@
                         <pic:spPr>
                           <a:xfrm>
                             <a:off x="0" y="0"/>
-                            <a:ext cx="2647719" cy="1429991"/>
+                            <a:ext cx="3250792" cy="1755702"/>
                           </a:xfrm>
                           <a:prstGeom prst="rect">
                             <a:avLst/>
@@ -2267,42 +2273,548 @@
               <w:t>Erweiterun mit 3. binomischer Formel</w:t>
             </w:r>
           </w:p>
+        </w:tc>
+        <w:tc>
+          <w:tcPr>
+            <w:tcW w:w="5948" w:type="dxa"/>
+          </w:tcPr>
           <w:p>
             <w:pPr>
               <w:rPr>
-                <w:rFonts w:eastAsiaTheme="minorEastAsia"/>
+                <w:b/>
+                <w:bCs/>
               </w:rPr>
             </w:pPr>
+            <w:r>
+              <w:rPr>
+                <w:b/>
+                <w:bCs/>
+              </w:rPr>
+              <w:t>Fragen Kondition und Gleitpuktarithmetik</w:t>
+            </w:r>
           </w:p>
           <w:p>
             <w:pPr>
               <w:rPr>
-                <w:rFonts w:eastAsiaTheme="minorEastAsia"/>
+                <w:sz w:val="10"/>
+                <w:szCs w:val="10"/>
               </w:rPr>
             </w:pPr>
+            <w:r>
+              <w:rPr>
+                <w:sz w:val="10"/>
+                <w:szCs w:val="10"/>
+                <w:highlight w:val="green"/>
+              </w:rPr>
+              <w:t>(a)</w:t>
+            </w:r>
+            <w:r>
+              <w:rPr>
+                <w:sz w:val="10"/>
+                <w:szCs w:val="10"/>
+              </w:rPr>
+              <w:t xml:space="preserve"> Ein Problem ist schlecht konditioniert, wenn seine Lösung sensitiv gegenüber kleinen Störungen ist.</w:t>
+            </w:r>
+          </w:p>
+          <w:p>
+            <w:pPr>
+              <w:rPr>
+                <w:sz w:val="10"/>
+                <w:szCs w:val="10"/>
+              </w:rPr>
+            </w:pPr>
+            <w:r>
+              <w:rPr>
+                <w:sz w:val="10"/>
+                <w:szCs w:val="10"/>
+                <w:highlight w:val="red"/>
+              </w:rPr>
+              <w:t>(b)</w:t>
+            </w:r>
+            <w:r>
+              <w:rPr>
+                <w:sz w:val="10"/>
+                <w:szCs w:val="10"/>
+              </w:rPr>
+              <w:t xml:space="preserve"> Ein schlecht konditioniertes Problem wird besser konditioniert, wenn man eine genauere Gleitpunktarithmetik verwendet.</w:t>
+            </w:r>
+          </w:p>
+          <w:p>
+            <w:pPr>
+              <w:rPr>
+                <w:sz w:val="10"/>
+                <w:szCs w:val="10"/>
+              </w:rPr>
+            </w:pPr>
+            <w:r>
+              <w:rPr>
+                <w:sz w:val="10"/>
+                <w:szCs w:val="10"/>
+                <w:highlight w:val="red"/>
+              </w:rPr>
+              <w:t>(c)</w:t>
+            </w:r>
+            <w:r>
+              <w:rPr>
+                <w:sz w:val="10"/>
+                <w:szCs w:val="10"/>
+              </w:rPr>
+              <w:t xml:space="preserve"> Die Kondition eines Problems hängt vom Algorithmus ab, mit dem man es löst.</w:t>
+            </w:r>
+          </w:p>
+          <w:p>
+            <w:pPr>
+              <w:rPr>
+                <w:sz w:val="10"/>
+                <w:szCs w:val="10"/>
+              </w:rPr>
+            </w:pPr>
+            <w:r>
+              <w:rPr>
+                <w:sz w:val="10"/>
+                <w:szCs w:val="10"/>
+                <w:highlight w:val="red"/>
+              </w:rPr>
+              <w:t>(d)</w:t>
+            </w:r>
+            <w:r>
+              <w:rPr>
+                <w:sz w:val="10"/>
+                <w:szCs w:val="10"/>
+              </w:rPr>
+              <w:t xml:space="preserve"> Unabhängig von der Kondition produziert ein guter Algorithmus eine genaue Lösung.</w:t>
+            </w:r>
+          </w:p>
+          <w:p>
+            <w:pPr>
+              <w:rPr>
+                <w:sz w:val="10"/>
+                <w:szCs w:val="10"/>
+              </w:rPr>
+            </w:pPr>
+            <w:r>
+              <w:rPr>
+                <w:sz w:val="10"/>
+                <w:szCs w:val="10"/>
+                <w:highlight w:val="red"/>
+              </w:rPr>
+              <w:t>(e)</w:t>
+            </w:r>
+            <w:r>
+              <w:rPr>
+                <w:sz w:val="10"/>
+                <w:szCs w:val="10"/>
+              </w:rPr>
+              <w:t xml:space="preserve"> Sind zwei reelle Zahlen exakt als Gleitpunktzahl darstellbar, dann ist das Resultat einer arithmetischen Operation wieder exakt als Gleitpunktzahl darstellbar.</w:t>
+            </w:r>
+          </w:p>
+          <w:p>
+            <w:pPr>
+              <w:rPr>
+                <w:sz w:val="10"/>
+                <w:szCs w:val="10"/>
+              </w:rPr>
+            </w:pPr>
+            <w:r>
+              <w:rPr>
+                <w:sz w:val="10"/>
+                <w:szCs w:val="10"/>
+                <w:highlight w:val="red"/>
+              </w:rPr>
+              <w:t>(f)</w:t>
+            </w:r>
+            <w:r>
+              <w:rPr>
+                <w:sz w:val="10"/>
+                <w:szCs w:val="10"/>
+              </w:rPr>
+              <w:t xml:space="preserve"> Gleitpunktzahlen sind über ihrem Darstellungsbereich gleichmäßig verteilt.</w:t>
+            </w:r>
+          </w:p>
+          <w:p>
+            <w:pPr>
+              <w:rPr>
+                <w:sz w:val="10"/>
+                <w:szCs w:val="10"/>
+              </w:rPr>
+            </w:pPr>
+            <w:r>
+              <w:rPr>
+                <w:sz w:val="10"/>
+                <w:szCs w:val="10"/>
+                <w:highlight w:val="red"/>
+              </w:rPr>
+              <w:t>(g)</w:t>
+            </w:r>
+            <w:r>
+              <w:rPr>
+                <w:sz w:val="10"/>
+                <w:szCs w:val="10"/>
+              </w:rPr>
+              <w:t xml:space="preserve"> Eine Gleitpunktaddition ist zwar assoziativ aber nicht kommutativ.</w:t>
+            </w:r>
+          </w:p>
+          <w:p>
+            <w:pPr>
+              <w:jc w:val="center"/>
+              <w:rPr>
+                <w:sz w:val="10"/>
+                <w:szCs w:val="10"/>
+              </w:rPr>
+            </w:pPr>
+            <w:r>
+              <w:rPr>
+                <w:sz w:val="10"/>
+                <w:szCs w:val="10"/>
+              </w:rPr>
+              <w:t>Weder kommutativ, no</w:t>
+            </w:r>
+            <w:r>
+              <w:rPr>
+                <w:sz w:val="10"/>
+                <w:szCs w:val="10"/>
+              </w:rPr>
+              <w:t>ch</w:t>
+            </w:r>
+            <w:r>
+              <w:rPr>
+                <w:sz w:val="10"/>
+                <w:szCs w:val="10"/>
+              </w:rPr>
+              <w:t xml:space="preserve"> assoziativ</w:t>
+            </w:r>
+          </w:p>
+          <w:p>
+            <w:pPr>
+              <w:rPr>
+                <w:sz w:val="10"/>
+                <w:szCs w:val="10"/>
+              </w:rPr>
+            </w:pPr>
+            <w:r>
+              <w:rPr>
+                <w:sz w:val="10"/>
+                <w:szCs w:val="10"/>
+              </w:rPr>
+              <w:t>(h) Was ist der Unterschied zwischen Diskretisierungs- und Rundungsfehlern?</w:t>
+            </w:r>
+          </w:p>
+          <w:p>
+            <w:pPr>
+              <w:jc w:val="center"/>
+              <w:rPr>
+                <w:sz w:val="10"/>
+                <w:szCs w:val="10"/>
+              </w:rPr>
+            </w:pPr>
+            <w:r>
+              <w:rPr>
+                <w:sz w:val="10"/>
+                <w:szCs w:val="10"/>
+              </w:rPr>
+              <w:t>Je feiner die Diskretisierung, desto kleiner der Diskretisierungsfehler. Das bedeutet aber mehr Rechenoperationen und damit eine Zunahme der Rundungsfehler.</w:t>
+            </w:r>
+          </w:p>
+          <w:p>
+            <w:pPr>
+              <w:rPr>
+                <w:sz w:val="10"/>
+                <w:szCs w:val="10"/>
+              </w:rPr>
+            </w:pPr>
+            <w:r>
+              <w:rPr>
+                <w:sz w:val="10"/>
+                <w:szCs w:val="10"/>
+              </w:rPr>
+              <w:t>(i) Was ist der Unterschied zwischen relativem und absolutem Fehler?</w:t>
+            </w:r>
+          </w:p>
+          <w:p>
+            <w:pPr>
+              <w:jc w:val="center"/>
+              <w:rPr>
+                <w:sz w:val="10"/>
+                <w:szCs w:val="10"/>
+              </w:rPr>
+            </w:pPr>
+            <w:r>
+              <w:rPr>
+                <w:b/>
+                <w:bCs/>
+                <w:sz w:val="10"/>
+                <w:szCs w:val="10"/>
+              </w:rPr>
+              <w:t>Absoluter Fehler</w:t>
+            </w:r>
+            <w:r>
+              <w:rPr>
+                <w:sz w:val="10"/>
+                <w:szCs w:val="10"/>
+              </w:rPr>
+              <w:t>: Größenordnung der Werte spielt eine Rolle.</w:t>
+            </w:r>
+          </w:p>
+          <w:p>
+            <w:pPr>
+              <w:jc w:val="center"/>
+              <w:rPr>
+                <w:sz w:val="10"/>
+                <w:szCs w:val="10"/>
+              </w:rPr>
+            </w:pPr>
+            <w:r>
+              <w:rPr>
+                <w:b/>
+                <w:bCs/>
+                <w:sz w:val="10"/>
+                <w:szCs w:val="10"/>
+              </w:rPr>
+              <w:t>Relativer Fehler</w:t>
+            </w:r>
+            <w:r>
+              <w:rPr>
+                <w:sz w:val="10"/>
+                <w:szCs w:val="10"/>
+              </w:rPr>
+              <w:t>: vergleichende Aussagen möglich, da Größenordnungsbereinigt</w:t>
+            </w:r>
+          </w:p>
+          <w:p>
+            <w:pPr>
+              <w:rPr>
+                <w:sz w:val="10"/>
+                <w:szCs w:val="10"/>
+              </w:rPr>
+            </w:pPr>
+            <w:r>
+              <w:rPr>
+                <w:sz w:val="10"/>
+                <w:szCs w:val="10"/>
+              </w:rPr>
+              <w:t>(j) Falls ein Problem eine Konditionszahl von 1 hat, ist dies gut oder schlecht?</w:t>
+            </w:r>
+            <w:r>
+              <w:rPr>
+                <w:sz w:val="10"/>
+                <w:szCs w:val="10"/>
+              </w:rPr>
+              <w:t xml:space="preserve"> -&gt; GUT</w:t>
+            </w:r>
+            <w:r>
+              <w:rPr>
+                <w:sz w:val="10"/>
+                <w:szCs w:val="10"/>
+              </w:rPr>
+              <w:t>!</w:t>
+            </w:r>
+          </w:p>
+          <w:p/>
+          <w:p>
+            <w:pPr>
+              <w:rPr>
+                <w:b/>
+                <w:bCs/>
+              </w:rPr>
+            </w:pPr>
+            <w:r>
+              <w:rPr>
+                <w:b/>
+                <w:bCs/>
+              </w:rPr>
+              <w:t>Fragen Interpolation</w:t>
+            </w:r>
+          </w:p>
+          <w:p>
+            <w:pPr>
+              <w:rPr>
+                <w:sz w:val="10"/>
+                <w:szCs w:val="10"/>
+              </w:rPr>
+            </w:pPr>
+            <w:r>
+              <w:rPr>
+                <w:sz w:val="10"/>
+                <w:szCs w:val="10"/>
+                <w:highlight w:val="green"/>
+              </w:rPr>
+              <w:t>(a)</w:t>
+            </w:r>
+            <w:r>
+              <w:rPr>
+                <w:sz w:val="10"/>
+                <w:szCs w:val="10"/>
+              </w:rPr>
+              <w:t xml:space="preserve"> Es gibt beliebig viele verschiedene Funktionen, die den gleichen Satz von Datenpunkten interpolieren.</w:t>
+            </w:r>
+            <w:r>
+              <w:rPr>
+                <w:sz w:val="10"/>
+                <w:szCs w:val="10"/>
+              </w:rPr>
+              <w:t xml:space="preserve"> -&gt; Polynom, Spline, ...</w:t>
+            </w:r>
+          </w:p>
+          <w:p>
+            <w:pPr>
+              <w:rPr>
+                <w:sz w:val="10"/>
+                <w:szCs w:val="10"/>
+              </w:rPr>
+            </w:pPr>
+            <w:r>
+              <w:rPr>
+                <w:sz w:val="10"/>
+                <w:szCs w:val="10"/>
+                <w:highlight w:val="red"/>
+              </w:rPr>
+              <w:t>(b)</w:t>
+            </w:r>
+            <w:r>
+              <w:rPr>
+                <w:sz w:val="10"/>
+                <w:szCs w:val="10"/>
+              </w:rPr>
+              <w:t xml:space="preserve"> Es gibt mindestens zwei verschiedene Interpolationspolynome vom Grad n zu n + 1 verschiedenen Datenpunkten.</w:t>
+            </w:r>
+            <w:r>
+              <w:rPr>
+                <w:sz w:val="10"/>
+                <w:szCs w:val="10"/>
+              </w:rPr>
+              <w:t xml:space="preserve"> -&gt; Das Interpolationspolynom vom Grad n für n+1 Stützpunkte ist eindeutig.</w:t>
+            </w:r>
+          </w:p>
+          <w:p>
+            <w:pPr>
+              <w:rPr>
+                <w:sz w:val="10"/>
+                <w:szCs w:val="10"/>
+              </w:rPr>
+            </w:pPr>
+            <w:r>
+              <w:rPr>
+                <w:sz w:val="10"/>
+                <w:szCs w:val="10"/>
+                <w:highlight w:val="green"/>
+              </w:rPr>
+              <w:t>(c)</w:t>
+            </w:r>
+            <w:r>
+              <w:rPr>
+                <w:sz w:val="10"/>
+                <w:szCs w:val="10"/>
+              </w:rPr>
+              <w:t xml:space="preserve"> Es gibt mindestens zwei verschiedene Interpolationspolynome zu n + 1 verschiedenen Datenpunkten.</w:t>
+            </w:r>
+            <w:r>
+              <w:rPr>
+                <w:sz w:val="10"/>
+                <w:szCs w:val="10"/>
+              </w:rPr>
+              <w:t xml:space="preserve"> -&gt; Durch n+1 Stützpunkte können Polynome vom Grad n und höher gelegt werden.</w:t>
+            </w:r>
+          </w:p>
+          <w:p>
+            <w:pPr>
+              <w:rPr>
+                <w:sz w:val="10"/>
+                <w:szCs w:val="10"/>
+              </w:rPr>
+            </w:pPr>
+            <w:r>
+              <w:rPr>
+                <w:sz w:val="10"/>
+                <w:szCs w:val="10"/>
+                <w:highlight w:val="red"/>
+              </w:rPr>
+              <w:t>(d)</w:t>
+            </w:r>
+            <w:r>
+              <w:rPr>
+                <w:sz w:val="10"/>
+                <w:szCs w:val="10"/>
+              </w:rPr>
+              <w:t xml:space="preserve"> Es gibt nur eine mögliche Darstellung des Interpolationspolynoms vom Grad n zu n + 1 verschiedenen Datenpunkten.</w:t>
+            </w:r>
+            <w:r>
+              <w:rPr>
+                <w:sz w:val="10"/>
+                <w:szCs w:val="10"/>
+              </w:rPr>
+              <w:t xml:space="preserve"> -&gt; Es können verschiedene Basisfunktionen für die Darstellung verwendet werden.</w:t>
+            </w:r>
+          </w:p>
+          <w:p>
+            <w:pPr>
+              <w:rPr>
+                <w:sz w:val="10"/>
+                <w:szCs w:val="10"/>
+              </w:rPr>
+            </w:pPr>
+            <w:r>
+              <w:rPr>
+                <w:sz w:val="10"/>
+                <w:szCs w:val="10"/>
+                <w:highlight w:val="red"/>
+              </w:rPr>
+              <w:t>(e)</w:t>
+            </w:r>
+            <w:r>
+              <w:rPr>
+                <w:sz w:val="10"/>
+                <w:szCs w:val="10"/>
+              </w:rPr>
+              <w:t xml:space="preserve"> Wennmaneine auf [a; b] stetige Funktion an äquidistanten Stützpun</w:t>
+            </w:r>
             <w:bookmarkStart w:id="0" w:name="_GoBack"/>
             <w:bookmarkEnd w:id="0"/>
+            <w:r>
+              <w:rPr>
+                <w:sz w:val="10"/>
+                <w:szCs w:val="10"/>
+              </w:rPr>
+              <w:t>kten durch ein Polynom interpoliert, dann konvergiert das Interpolationspolynom für wachsende Anzahl von Stützpunkten immer gegen die Funktion.</w:t>
+            </w:r>
+            <w:r>
+              <w:rPr>
+                <w:sz w:val="10"/>
+                <w:szCs w:val="10"/>
+              </w:rPr>
+              <w:t xml:space="preserve"> -&gt; Beispiel Runge-Funktion. Je höher der Grad, desto stärker werden die Oszillationen am Rand.</w:t>
+            </w:r>
           </w:p>
           <w:p>
             <w:pPr>
               <w:rPr>
-                <w:rFonts w:eastAsiaTheme="minorEastAsia"/>
+                <w:sz w:val="10"/>
+                <w:szCs w:val="10"/>
               </w:rPr>
             </w:pPr>
             <w:r>
               <w:rPr>
-                <w:rFonts w:eastAsiaTheme="minorEastAsia"/>
-              </w:rPr>
-              <w:t>Gauß Quadratur</w:t>
-            </w:r>
-          </w:p>
-          <w:p>
-            <w:pPr>
-              <w:rPr>
-                <w:rFonts w:eastAsiaTheme="minorEastAsia"/>
-              </w:rPr>
-            </w:pPr>
-          </w:p>
+                <w:sz w:val="10"/>
+                <w:szCs w:val="10"/>
+                <w:highlight w:val="green"/>
+              </w:rPr>
+              <w:t>(f)</w:t>
+            </w:r>
+            <w:r>
+              <w:rPr>
+                <w:sz w:val="10"/>
+                <w:szCs w:val="10"/>
+              </w:rPr>
+              <w:t xml:space="preserve"> Wenn man eine auf [a; b] stetige Funktion an Chebyshev-Punkten durch ein Polynom interpoliert, dann konvergiert das Interpolationspolynom für wachsende Anzahl von Stützpunkten immer gegen die Funktion.</w:t>
+            </w:r>
+            <w:r>
+              <w:rPr>
+                <w:sz w:val="10"/>
+                <w:szCs w:val="10"/>
+              </w:rPr>
+              <w:t xml:space="preserve"> -&gt; Wenn die Stützpunkte am Rand dichter werden, verhindern sie das Problem der Oszillationen</w:t>
+            </w:r>
+          </w:p>
+          <w:p/>
           <w:p>
             <w:pPr>
               <w:rPr>
@@ -2312,233 +2824,71 @@
             </w:pPr>
             <w:r>
               <w:rPr>
-                <w:rFonts w:eastAsiaTheme="minorEastAsia"/>
-              </w:rPr>
-              <w:t>12.3 ... Zusammengesetzte Regeln</w:t>
-            </w:r>
-          </w:p>
-          <w:p>
-            <w:pPr>
-              <w:rPr>
                 <w:b/>
                 <w:bCs/>
               </w:rPr>
+              <w:t>Fragen Quadraturformeln</w:t>
+            </w:r>
+          </w:p>
+          <w:p>
+            <w:pPr>
+              <w:rPr>
+                <w:sz w:val="10"/>
+                <w:szCs w:val="10"/>
+              </w:rPr>
             </w:pPr>
+            <w:r>
+              <w:rPr>
+                <w:sz w:val="10"/>
+                <w:szCs w:val="10"/>
+                <w:highlight w:val="green"/>
+              </w:rPr>
+              <w:t>(a)</w:t>
+            </w:r>
+            <w:r>
+              <w:rPr>
+                <w:sz w:val="10"/>
+                <w:szCs w:val="10"/>
+              </w:rPr>
+              <w:t xml:space="preserve"> Die Gewichte einer Quadraturformel sind immer positiv.</w:t>
+            </w:r>
           </w:p>
           <w:p>
             <w:pPr>
               <w:rPr>
-                <w:b/>
-                <w:bCs/>
+                <w:sz w:val="10"/>
+                <w:szCs w:val="10"/>
               </w:rPr>
             </w:pPr>
+            <w:r>
+              <w:rPr>
+                <w:sz w:val="10"/>
+                <w:szCs w:val="10"/>
+                <w:highlight w:val="red"/>
+              </w:rPr>
+              <w:t>(b)</w:t>
+            </w:r>
+            <w:r>
+              <w:rPr>
+                <w:sz w:val="10"/>
+                <w:szCs w:val="10"/>
+              </w:rPr>
+              <w:t xml:space="preserve"> Die Newton-Cotes-Formeln basieren auf Interpolationspolynomen nach dem Ansatz von Newton.</w:t>
+            </w:r>
           </w:p>
           <w:p>
             <w:pPr>
               <w:rPr>
-                <w:b/>
-                <w:bCs/>
+                <w:sz w:val="10"/>
+                <w:szCs w:val="10"/>
               </w:rPr>
             </w:pPr>
-          </w:p>
-          <w:p>
-            <w:pPr>
-              <w:rPr>
-                <w:b/>
-                <w:bCs/>
-              </w:rPr>
-            </w:pPr>
-          </w:p>
-          <w:p>
-            <w:pPr>
-              <w:rPr>
-                <w:b/>
-                <w:bCs/>
-              </w:rPr>
-            </w:pPr>
-          </w:p>
-          <w:p>
-            <w:pPr>
-              <w:rPr>
-                <w:b/>
-                <w:bCs/>
-              </w:rPr>
-            </w:pPr>
-          </w:p>
-          <w:p>
-            <w:pPr>
-              <w:rPr>
-                <w:b/>
-                <w:bCs/>
-              </w:rPr>
-            </w:pPr>
-          </w:p>
-          <w:p>
-            <w:pPr>
-              <w:rPr>
-                <w:b/>
-                <w:bCs/>
-              </w:rPr>
-            </w:pPr>
-          </w:p>
-          <w:p>
-            <w:pPr>
-              <w:rPr>
-                <w:b/>
-                <w:bCs/>
-              </w:rPr>
-            </w:pPr>
-          </w:p>
-          <w:p>
-            <w:pPr>
-              <w:rPr>
-                <w:b/>
-                <w:bCs/>
-              </w:rPr>
-            </w:pPr>
-          </w:p>
-          <w:p>
-            <w:pPr>
-              <w:rPr>
-                <w:b/>
-                <w:bCs/>
-              </w:rPr>
-            </w:pPr>
-          </w:p>
-          <w:p>
-            <w:pPr>
-              <w:rPr>
-                <w:b/>
-                <w:bCs/>
-              </w:rPr>
-            </w:pPr>
-          </w:p>
-          <w:p>
-            <w:pPr>
-              <w:rPr>
-                <w:b/>
-                <w:bCs/>
-              </w:rPr>
-            </w:pPr>
-          </w:p>
-          <w:p>
-            <w:pPr>
-              <w:rPr>
-                <w:b/>
-                <w:bCs/>
-              </w:rPr>
-            </w:pPr>
-          </w:p>
-          <w:p>
-            <w:pPr>
-              <w:rPr>
-                <w:b/>
-                <w:bCs/>
-              </w:rPr>
-            </w:pPr>
-          </w:p>
-          <w:p>
-            <w:pPr>
-              <w:rPr>
-                <w:b/>
-                <w:bCs/>
-              </w:rPr>
-            </w:pPr>
-            <w:r>
-              <w:rPr>
-                <w:b/>
-                <w:bCs/>
-              </w:rPr>
-              <w:t>Fragen Kondition und Gleitpuktarithmetik</w:t>
-            </w:r>
-          </w:p>
-          <w:p>
-            <w:pPr>
-              <w:rPr>
-                <w:sz w:val="10"/>
-                <w:szCs w:val="10"/>
-              </w:rPr>
-            </w:pPr>
             <w:r>
               <w:rPr>
                 <w:sz w:val="10"/>
                 <w:szCs w:val="10"/>
                 <w:highlight w:val="green"/>
               </w:rPr>
-              <w:t>(a)</w:t>
-            </w:r>
-            <w:r>
-              <w:rPr>
-                <w:sz w:val="10"/>
-                <w:szCs w:val="10"/>
-              </w:rPr>
-              <w:t xml:space="preserve"> Ein Problem ist schlecht konditioniert, wenn seine</w:t>
-            </w:r>
-            <w:r>
-              <w:rPr>
-                <w:sz w:val="10"/>
-                <w:szCs w:val="10"/>
-              </w:rPr>
-              <w:t xml:space="preserve"> </w:t>
-            </w:r>
-            <w:r>
-              <w:rPr>
-                <w:sz w:val="10"/>
-                <w:szCs w:val="10"/>
-              </w:rPr>
-              <w:t>Lösung sensitiv gegenüber kleinen Störungen ist.</w:t>
-            </w:r>
-          </w:p>
-          <w:p>
-            <w:pPr>
-              <w:rPr>
-                <w:sz w:val="10"/>
-                <w:szCs w:val="10"/>
-              </w:rPr>
-            </w:pPr>
-            <w:r>
-              <w:rPr>
-                <w:sz w:val="10"/>
-                <w:szCs w:val="10"/>
-                <w:highlight w:val="red"/>
-              </w:rPr>
-              <w:t>(b)</w:t>
-            </w:r>
-            <w:r>
-              <w:rPr>
-                <w:sz w:val="10"/>
-                <w:szCs w:val="10"/>
-              </w:rPr>
-              <w:t xml:space="preserve"> Ein schlecht konditioniertes Problem wird besser</w:t>
-            </w:r>
-            <w:r>
-              <w:rPr>
-                <w:sz w:val="10"/>
-                <w:szCs w:val="10"/>
-              </w:rPr>
-              <w:t xml:space="preserve"> </w:t>
-            </w:r>
-            <w:r>
-              <w:rPr>
-                <w:sz w:val="10"/>
-                <w:szCs w:val="10"/>
-              </w:rPr>
-              <w:t>konditioniert, wenn man eine genauere Gleitpunktarithmetik verwendet.</w:t>
-            </w:r>
-          </w:p>
-          <w:p>
-            <w:pPr>
-              <w:rPr>
-                <w:sz w:val="10"/>
-                <w:szCs w:val="10"/>
-              </w:rPr>
-            </w:pPr>
-            <w:r>
-              <w:rPr>
-                <w:sz w:val="10"/>
-                <w:szCs w:val="10"/>
-                <w:highlight w:val="red"/>
-              </w:rPr>
               <w:t>(c)</w:t>
             </w:r>
             <w:r>
@@ -2546,670 +2896,7 @@
                 <w:sz w:val="10"/>
                 <w:szCs w:val="10"/>
               </w:rPr>
-              <w:t xml:space="preserve"> Die Kondition eines Problems hängt vom Algorithmus</w:t>
-            </w:r>
-            <w:r>
-              <w:rPr>
-                <w:sz w:val="10"/>
-                <w:szCs w:val="10"/>
-              </w:rPr>
-              <w:t xml:space="preserve"> </w:t>
-            </w:r>
-            <w:r>
-              <w:rPr>
-                <w:sz w:val="10"/>
-                <w:szCs w:val="10"/>
-              </w:rPr>
-              <w:t>ab, mit dem man es löst.</w:t>
-            </w:r>
-          </w:p>
-          <w:p>
-            <w:pPr>
-              <w:rPr>
-                <w:sz w:val="10"/>
-                <w:szCs w:val="10"/>
-              </w:rPr>
-            </w:pPr>
-            <w:r>
-              <w:rPr>
-                <w:sz w:val="10"/>
-                <w:szCs w:val="10"/>
-                <w:highlight w:val="red"/>
-              </w:rPr>
-              <w:t>(d)</w:t>
-            </w:r>
-            <w:r>
-              <w:rPr>
-                <w:sz w:val="10"/>
-                <w:szCs w:val="10"/>
-              </w:rPr>
-              <w:t xml:space="preserve"> Unabhängig von der Kondition produziert ein guter</w:t>
-            </w:r>
-            <w:r>
-              <w:rPr>
-                <w:sz w:val="10"/>
-                <w:szCs w:val="10"/>
-              </w:rPr>
-              <w:t xml:space="preserve"> </w:t>
-            </w:r>
-            <w:r>
-              <w:rPr>
-                <w:sz w:val="10"/>
-                <w:szCs w:val="10"/>
-              </w:rPr>
-              <w:t>Algorithmus eine genaue Lösung.</w:t>
-            </w:r>
-          </w:p>
-          <w:p>
-            <w:pPr>
-              <w:rPr>
-                <w:sz w:val="10"/>
-                <w:szCs w:val="10"/>
-              </w:rPr>
-            </w:pPr>
-            <w:r>
-              <w:rPr>
-                <w:sz w:val="10"/>
-                <w:szCs w:val="10"/>
-                <w:highlight w:val="red"/>
-              </w:rPr>
-              <w:t>(e)</w:t>
-            </w:r>
-            <w:r>
-              <w:rPr>
-                <w:sz w:val="10"/>
-                <w:szCs w:val="10"/>
-              </w:rPr>
-              <w:t xml:space="preserve"> Sind zwei reelle Zahlen exakt als Gleitpunktzahl</w:t>
-            </w:r>
-            <w:r>
-              <w:rPr>
-                <w:sz w:val="10"/>
-                <w:szCs w:val="10"/>
-              </w:rPr>
-              <w:t xml:space="preserve"> </w:t>
-            </w:r>
-            <w:r>
-              <w:rPr>
-                <w:sz w:val="10"/>
-                <w:szCs w:val="10"/>
-              </w:rPr>
-              <w:t>darstellbar, dann ist das Resultat einer arithmetischen Operation wieder</w:t>
-            </w:r>
-            <w:r>
-              <w:rPr>
-                <w:sz w:val="10"/>
-                <w:szCs w:val="10"/>
-              </w:rPr>
-              <w:t xml:space="preserve"> </w:t>
-            </w:r>
-            <w:r>
-              <w:rPr>
-                <w:sz w:val="10"/>
-                <w:szCs w:val="10"/>
-              </w:rPr>
-              <w:t>exakt als Gleitpunktzahl darstellbar.</w:t>
-            </w:r>
-          </w:p>
-          <w:p>
-            <w:pPr>
-              <w:rPr>
-                <w:sz w:val="10"/>
-                <w:szCs w:val="10"/>
-              </w:rPr>
-            </w:pPr>
-            <w:r>
-              <w:rPr>
-                <w:sz w:val="10"/>
-                <w:szCs w:val="10"/>
-                <w:highlight w:val="red"/>
-              </w:rPr>
-              <w:t>(f)</w:t>
-            </w:r>
-            <w:r>
-              <w:rPr>
-                <w:sz w:val="10"/>
-                <w:szCs w:val="10"/>
-              </w:rPr>
-              <w:t xml:space="preserve"> Gleitpunktzahlen sind über ihrem Darstellungsbereich</w:t>
-            </w:r>
-            <w:r>
-              <w:rPr>
-                <w:sz w:val="10"/>
-                <w:szCs w:val="10"/>
-              </w:rPr>
-              <w:t xml:space="preserve"> </w:t>
-            </w:r>
-            <w:r>
-              <w:rPr>
-                <w:sz w:val="10"/>
-                <w:szCs w:val="10"/>
-              </w:rPr>
-              <w:t>gleichmäßig verteilt.</w:t>
-            </w:r>
-          </w:p>
-          <w:p>
-            <w:pPr>
-              <w:rPr>
-                <w:sz w:val="10"/>
-                <w:szCs w:val="10"/>
-              </w:rPr>
-            </w:pPr>
-            <w:r>
-              <w:rPr>
-                <w:sz w:val="10"/>
-                <w:szCs w:val="10"/>
-                <w:highlight w:val="red"/>
-              </w:rPr>
-              <w:t>(g)</w:t>
-            </w:r>
-            <w:r>
-              <w:rPr>
-                <w:sz w:val="10"/>
-                <w:szCs w:val="10"/>
-              </w:rPr>
-              <w:t xml:space="preserve"> Eine Gleitpunktaddition ist zwar assoziativ aber</w:t>
-            </w:r>
-            <w:r>
-              <w:rPr>
-                <w:sz w:val="10"/>
-                <w:szCs w:val="10"/>
-              </w:rPr>
-              <w:t xml:space="preserve"> </w:t>
-            </w:r>
-            <w:r>
-              <w:rPr>
-                <w:sz w:val="10"/>
-                <w:szCs w:val="10"/>
-              </w:rPr>
-              <w:t>nicht kommutativ.</w:t>
-            </w:r>
-          </w:p>
-          <w:p>
-            <w:pPr>
-              <w:rPr>
-                <w:sz w:val="10"/>
-                <w:szCs w:val="10"/>
-              </w:rPr>
-            </w:pPr>
-            <w:r>
-              <w:rPr>
-                <w:sz w:val="10"/>
-                <w:szCs w:val="10"/>
-              </w:rPr>
-              <w:t>(h) Was ist der Unterschied zwischen Diskretisierungs- und Rundungsfehlern?</w:t>
-            </w:r>
-          </w:p>
-          <w:p>
-            <w:pPr>
-              <w:rPr>
-                <w:sz w:val="10"/>
-                <w:szCs w:val="10"/>
-              </w:rPr>
-            </w:pPr>
-            <w:r>
-              <w:rPr>
-                <w:sz w:val="10"/>
-                <w:szCs w:val="10"/>
-              </w:rPr>
-              <w:t>(i) Was ist der Unterschied zwischen relativem und absolutem Fehler?</w:t>
-            </w:r>
-          </w:p>
-          <w:p>
-            <w:pPr>
-              <w:rPr>
-                <w:sz w:val="10"/>
-                <w:szCs w:val="10"/>
-              </w:rPr>
-            </w:pPr>
-            <w:r>
-              <w:rPr>
-                <w:sz w:val="10"/>
-                <w:szCs w:val="10"/>
-              </w:rPr>
-              <w:t>(j) Falls ein Problem eine Konditionszahl von 1 hat, ist dies gut oder</w:t>
-            </w:r>
-            <w:r>
-              <w:rPr>
-                <w:sz w:val="10"/>
-                <w:szCs w:val="10"/>
-              </w:rPr>
-              <w:t xml:space="preserve"> </w:t>
-            </w:r>
-            <w:r>
-              <w:rPr>
-                <w:sz w:val="10"/>
-                <w:szCs w:val="10"/>
-              </w:rPr>
-              <w:t>schlecht?</w:t>
-            </w:r>
-          </w:p>
-          <w:p/>
-          <w:p>
-            <w:pPr>
-              <w:rPr>
-                <w:b/>
-                <w:bCs/>
-              </w:rPr>
-            </w:pPr>
-            <w:r>
-              <w:rPr>
-                <w:b/>
-                <w:bCs/>
-              </w:rPr>
-              <w:t>Fragen Interpolation</w:t>
-            </w:r>
-          </w:p>
-          <w:p>
-            <w:pPr>
-              <w:rPr>
-                <w:sz w:val="10"/>
-                <w:szCs w:val="10"/>
-              </w:rPr>
-            </w:pPr>
-            <w:r>
-              <w:rPr>
-                <w:sz w:val="10"/>
-                <w:szCs w:val="10"/>
-                <w:highlight w:val="green"/>
-              </w:rPr>
-              <w:t>(a)</w:t>
-            </w:r>
-            <w:r>
-              <w:rPr>
-                <w:sz w:val="10"/>
-                <w:szCs w:val="10"/>
-              </w:rPr>
-              <w:t xml:space="preserve"> Es gibt beliebig viele verschiedene Funktionen, die</w:t>
-            </w:r>
-            <w:r>
-              <w:rPr>
-                <w:sz w:val="10"/>
-                <w:szCs w:val="10"/>
-              </w:rPr>
-              <w:t xml:space="preserve"> </w:t>
-            </w:r>
-            <w:r>
-              <w:rPr>
-                <w:sz w:val="10"/>
-                <w:szCs w:val="10"/>
-              </w:rPr>
-              <w:t>den gleichen Satz von Datenpunkten interpolieren.</w:t>
-            </w:r>
-          </w:p>
-          <w:p>
-            <w:pPr>
-              <w:rPr>
-                <w:sz w:val="10"/>
-                <w:szCs w:val="10"/>
-              </w:rPr>
-            </w:pPr>
-            <w:r>
-              <w:rPr>
-                <w:sz w:val="10"/>
-                <w:szCs w:val="10"/>
-                <w:highlight w:val="red"/>
-              </w:rPr>
-              <w:t>(b)</w:t>
-            </w:r>
-            <w:r>
-              <w:rPr>
-                <w:sz w:val="10"/>
-                <w:szCs w:val="10"/>
-              </w:rPr>
-              <w:t xml:space="preserve"> Es gibt mindestens zwei verschiedene Interpolationspolynome</w:t>
-            </w:r>
-            <w:r>
-              <w:rPr>
-                <w:sz w:val="10"/>
-                <w:szCs w:val="10"/>
-              </w:rPr>
-              <w:t xml:space="preserve"> </w:t>
-            </w:r>
-            <w:r>
-              <w:rPr>
-                <w:sz w:val="10"/>
-                <w:szCs w:val="10"/>
-              </w:rPr>
-              <w:t>vom Grad n zu n + 1 verschiedenen Datenpunkten.</w:t>
-            </w:r>
-          </w:p>
-          <w:p>
-            <w:pPr>
-              <w:rPr>
-                <w:sz w:val="10"/>
-                <w:szCs w:val="10"/>
-              </w:rPr>
-            </w:pPr>
-            <w:r>
-              <w:rPr>
-                <w:sz w:val="10"/>
-                <w:szCs w:val="10"/>
-                <w:highlight w:val="green"/>
-              </w:rPr>
-              <w:t>(c)</w:t>
-            </w:r>
-            <w:r>
-              <w:rPr>
-                <w:sz w:val="10"/>
-                <w:szCs w:val="10"/>
-              </w:rPr>
-              <w:t xml:space="preserve"> Es gibt mindestens zwei verschiedene Interpolationspolynome</w:t>
-            </w:r>
-            <w:r>
-              <w:rPr>
-                <w:sz w:val="10"/>
-                <w:szCs w:val="10"/>
-              </w:rPr>
-              <w:t xml:space="preserve"> </w:t>
-            </w:r>
-            <w:r>
-              <w:rPr>
-                <w:sz w:val="10"/>
-                <w:szCs w:val="10"/>
-              </w:rPr>
-              <w:t>zu n + 1 verschiedenen Datenpunkten.</w:t>
-            </w:r>
-          </w:p>
-          <w:p>
-            <w:pPr>
-              <w:rPr>
-                <w:sz w:val="10"/>
-                <w:szCs w:val="10"/>
-              </w:rPr>
-            </w:pPr>
-            <w:r>
-              <w:rPr>
-                <w:sz w:val="10"/>
-                <w:szCs w:val="10"/>
-                <w:highlight w:val="red"/>
-              </w:rPr>
-              <w:t>(d)</w:t>
-            </w:r>
-            <w:r>
-              <w:rPr>
-                <w:sz w:val="10"/>
-                <w:szCs w:val="10"/>
-              </w:rPr>
-              <w:t xml:space="preserve"> Es gibt nur eine mögliche Darstellung des Interpolationspolynoms</w:t>
-            </w:r>
-            <w:r>
-              <w:rPr>
-                <w:sz w:val="10"/>
-                <w:szCs w:val="10"/>
-              </w:rPr>
-              <w:t xml:space="preserve"> </w:t>
-            </w:r>
-            <w:r>
-              <w:rPr>
-                <w:sz w:val="10"/>
-                <w:szCs w:val="10"/>
-              </w:rPr>
-              <w:t>vom Grad n zu n + 1 verschiedenen Datenpunkten.</w:t>
-            </w:r>
-          </w:p>
-          <w:p>
-            <w:pPr>
-              <w:rPr>
-                <w:sz w:val="10"/>
-                <w:szCs w:val="10"/>
-              </w:rPr>
-            </w:pPr>
-            <w:r>
-              <w:rPr>
-                <w:sz w:val="10"/>
-                <w:szCs w:val="10"/>
-                <w:highlight w:val="red"/>
-              </w:rPr>
-              <w:t>(e)</w:t>
-            </w:r>
-            <w:r>
-              <w:rPr>
-                <w:sz w:val="10"/>
-                <w:szCs w:val="10"/>
-              </w:rPr>
-              <w:t xml:space="preserve"> Wennmaneine auf [a; b] stetige Funktion an </w:t>
-            </w:r>
-            <w:r>
-              <w:rPr>
-                <w:sz w:val="10"/>
-                <w:szCs w:val="10"/>
-              </w:rPr>
-              <w:t>ä</w:t>
-            </w:r>
-            <w:r>
-              <w:rPr>
-                <w:sz w:val="10"/>
-                <w:szCs w:val="10"/>
-              </w:rPr>
-              <w:t>quidistanten</w:t>
-            </w:r>
-            <w:r>
-              <w:rPr>
-                <w:sz w:val="10"/>
-                <w:szCs w:val="10"/>
-              </w:rPr>
-              <w:t xml:space="preserve"> </w:t>
-            </w:r>
-            <w:r>
-              <w:rPr>
-                <w:sz w:val="10"/>
-                <w:szCs w:val="10"/>
-              </w:rPr>
-              <w:t>Stützpunkten durch ein Polynom interpoliert, dann konvergiert das</w:t>
-            </w:r>
-            <w:r>
-              <w:rPr>
-                <w:sz w:val="10"/>
-                <w:szCs w:val="10"/>
-              </w:rPr>
-              <w:t xml:space="preserve"> </w:t>
-            </w:r>
-            <w:r>
-              <w:rPr>
-                <w:sz w:val="10"/>
-                <w:szCs w:val="10"/>
-              </w:rPr>
-              <w:t>Interpolationspolynom für wachsende Anzahl von St</w:t>
-            </w:r>
-            <w:r>
-              <w:rPr>
-                <w:sz w:val="10"/>
-                <w:szCs w:val="10"/>
-              </w:rPr>
-              <w:t>ü</w:t>
-            </w:r>
-            <w:r>
-              <w:rPr>
-                <w:sz w:val="10"/>
-                <w:szCs w:val="10"/>
-              </w:rPr>
-              <w:t>tzpunkten immer</w:t>
-            </w:r>
-            <w:r>
-              <w:rPr>
-                <w:sz w:val="10"/>
-                <w:szCs w:val="10"/>
-              </w:rPr>
-              <w:t xml:space="preserve"> </w:t>
-            </w:r>
-            <w:r>
-              <w:rPr>
-                <w:sz w:val="10"/>
-                <w:szCs w:val="10"/>
-              </w:rPr>
-              <w:t>gegen die Funktion.</w:t>
-            </w:r>
-          </w:p>
-          <w:p>
-            <w:pPr>
-              <w:rPr>
-                <w:sz w:val="10"/>
-                <w:szCs w:val="10"/>
-              </w:rPr>
-            </w:pPr>
-            <w:r>
-              <w:rPr>
-                <w:sz w:val="10"/>
-                <w:szCs w:val="10"/>
-                <w:highlight w:val="green"/>
-              </w:rPr>
-              <w:t>(f)</w:t>
-            </w:r>
-            <w:r>
-              <w:rPr>
-                <w:sz w:val="10"/>
-                <w:szCs w:val="10"/>
-              </w:rPr>
-              <w:t xml:space="preserve"> Wenn man eine auf [a; b] stetige Funktion an Chebyshev-Punkten durch ein Polynom interpoliert, dann</w:t>
-            </w:r>
-            <w:r>
-              <w:rPr>
-                <w:sz w:val="10"/>
-                <w:szCs w:val="10"/>
-              </w:rPr>
-              <w:t xml:space="preserve"> </w:t>
-            </w:r>
-            <w:r>
-              <w:rPr>
-                <w:sz w:val="10"/>
-                <w:szCs w:val="10"/>
-              </w:rPr>
-              <w:t>konvergiert das Interpolationspolynom</w:t>
-            </w:r>
-            <w:r>
-              <w:rPr>
-                <w:sz w:val="10"/>
-                <w:szCs w:val="10"/>
-              </w:rPr>
-              <w:t xml:space="preserve"> </w:t>
-            </w:r>
-            <w:r>
-              <w:rPr>
-                <w:sz w:val="10"/>
-                <w:szCs w:val="10"/>
-              </w:rPr>
-              <w:t>für wachsende Anzahl von Stützpunkten immer</w:t>
-            </w:r>
-            <w:r>
-              <w:rPr>
-                <w:sz w:val="10"/>
-                <w:szCs w:val="10"/>
-              </w:rPr>
-              <w:t xml:space="preserve"> </w:t>
-            </w:r>
-            <w:r>
-              <w:rPr>
-                <w:sz w:val="10"/>
-                <w:szCs w:val="10"/>
-              </w:rPr>
-              <w:t>gegen die Funktion.</w:t>
-            </w:r>
-          </w:p>
-          <w:p/>
-          <w:p>
-            <w:pPr>
-              <w:rPr>
-                <w:b/>
-                <w:bCs/>
-              </w:rPr>
-            </w:pPr>
-            <w:r>
-              <w:rPr>
-                <w:b/>
-                <w:bCs/>
-              </w:rPr>
-              <w:t>Fragen Quadraturformeln</w:t>
-            </w:r>
-          </w:p>
-          <w:p>
-            <w:pPr>
-              <w:rPr>
-                <w:sz w:val="10"/>
-                <w:szCs w:val="10"/>
-              </w:rPr>
-            </w:pPr>
-            <w:r>
-              <w:rPr>
-                <w:sz w:val="10"/>
-                <w:szCs w:val="10"/>
-                <w:highlight w:val="green"/>
-              </w:rPr>
-              <w:t>(a)</w:t>
-            </w:r>
-            <w:r>
-              <w:rPr>
-                <w:sz w:val="10"/>
-                <w:szCs w:val="10"/>
-              </w:rPr>
-              <w:t xml:space="preserve"> Die Gewichte einer Quadraturformel sind immer positiv.</w:t>
-            </w:r>
-          </w:p>
-          <w:p>
-            <w:pPr>
-              <w:rPr>
-                <w:sz w:val="10"/>
-                <w:szCs w:val="10"/>
-              </w:rPr>
-            </w:pPr>
-            <w:r>
-              <w:rPr>
-                <w:sz w:val="10"/>
-                <w:szCs w:val="10"/>
-                <w:highlight w:val="red"/>
-              </w:rPr>
-              <w:t>(b)</w:t>
-            </w:r>
-            <w:r>
-              <w:rPr>
-                <w:sz w:val="10"/>
-                <w:szCs w:val="10"/>
-              </w:rPr>
-              <w:t xml:space="preserve"> Die Newton-Cotes-Formeln basieren auf Interpolationspolynomen</w:t>
-            </w:r>
-            <w:r>
-              <w:rPr>
-                <w:sz w:val="10"/>
-                <w:szCs w:val="10"/>
-              </w:rPr>
-              <w:t xml:space="preserve"> </w:t>
-            </w:r>
-            <w:r>
-              <w:rPr>
-                <w:sz w:val="10"/>
-                <w:szCs w:val="10"/>
-              </w:rPr>
-              <w:t>nach dem Ansatz von Newton.</w:t>
-            </w:r>
-          </w:p>
-          <w:p>
-            <w:pPr>
-              <w:rPr>
-                <w:sz w:val="10"/>
-                <w:szCs w:val="10"/>
-              </w:rPr>
-            </w:pPr>
-            <w:r>
-              <w:rPr>
-                <w:sz w:val="10"/>
-                <w:szCs w:val="10"/>
-                <w:highlight w:val="green"/>
-              </w:rPr>
-              <w:t>(c)</w:t>
-            </w:r>
-            <w:r>
-              <w:rPr>
-                <w:sz w:val="10"/>
-                <w:szCs w:val="10"/>
-              </w:rPr>
-              <w:t xml:space="preserve"> Die Simpson-Regel liefert immer exakteWerte für</w:t>
-            </w:r>
-            <w:r>
-              <w:rPr>
-                <w:sz w:val="10"/>
-                <w:szCs w:val="10"/>
-              </w:rPr>
-              <w:t xml:space="preserve"> </w:t>
+              <w:t xml:space="preserve"> Die Simpson-Regel liefert immer exakteWerte für </w:t>
             </w:r>
             <m:oMath>
               <m:nary>
@@ -3292,54 +2979,440 @@
                 <w:sz w:val="10"/>
                 <w:szCs w:val="10"/>
               </w:rPr>
-              <w:t>, wenn f (x)</w:t>
-            </w:r>
-            <w:r>
-              <w:rPr>
-                <w:sz w:val="10"/>
-                <w:szCs w:val="10"/>
+              <w:t>, wenn f (x) ein Polynom vom Grad &lt;= 3 ist.</w:t>
+            </w:r>
+          </w:p>
+          <w:p>
+            <w:r>
+              <w:rPr>
+                <w:sz w:val="10"/>
+                <w:szCs w:val="10"/>
+                <w:highlight w:val="red"/>
+              </w:rPr>
+              <w:t>(d)</w:t>
+            </w:r>
+            <w:r>
+              <w:rPr>
+                <w:sz w:val="10"/>
+                <w:szCs w:val="10"/>
+              </w:rPr>
+              <w:t xml:space="preserve"> Wenn eine Quadraturformel der Ordnung 2 verwendet wird, dann wird ein Polynom 2. Grades exakt integriert</w:t>
+            </w:r>
+          </w:p>
+          <w:p>
+            <w:pPr>
+              <w:rPr>
+                <w:rFonts w:eastAsiaTheme="minorEastAsia"/>
+              </w:rPr>
+            </w:pPr>
+          </w:p>
+          <w:p>
+            <w:pPr>
+              <w:rPr>
+                <w:b/>
+                <w:bCs/>
+              </w:rPr>
+            </w:pPr>
+          </w:p>
+          <w:p>
+            <w:pPr>
+              <w:rPr>
+                <w:b/>
+                <w:bCs/>
+              </w:rPr>
+            </w:pPr>
+            <w:r>
+              <w:rPr>
+                <w:b/>
+                <w:bCs/>
+              </w:rPr>
+              <w:t>Zusammengesetzte Trapezregel:</w:t>
+            </w:r>
+          </w:p>
+          <w:p>
+            <w:pPr>
+              <w:rPr>
+                <w:b/>
+                <w:bCs/>
+              </w:rPr>
+            </w:pPr>
+            <w:r>
+              <w:rPr>
+                <w:noProof/>
+              </w:rPr>
+              <w:drawing>
+                <wp:inline distT="0" distB="0" distL="0" distR="0" wp14:anchorId="7244BA5F" wp14:editId="5B7C7F44">
+                  <wp:extent cx="3725483" cy="1238490"/>
+                  <wp:effectExtent l="0" t="0" r="8890" b="0"/>
+                  <wp:docPr id="32" name="Grafik 32"/>
+                  <wp:cNvGraphicFramePr>
+                    <a:graphicFrameLocks xmlns:a="http://schemas.openxmlformats.org/drawingml/2006/main" noChangeAspect="1"/>
+                  </wp:cNvGraphicFramePr>
+                  <a:graphic xmlns:a="http://schemas.openxmlformats.org/drawingml/2006/main">
+                    <a:graphicData uri="http://schemas.openxmlformats.org/drawingml/2006/picture">
+                      <pic:pic xmlns:pic="http://schemas.openxmlformats.org/drawingml/2006/picture">
+                        <pic:nvPicPr>
+                          <pic:cNvPr id="1" name=""/>
+                          <pic:cNvPicPr/>
+                        </pic:nvPicPr>
+                        <pic:blipFill>
+                          <a:blip r:embed="rId39"/>
+                          <a:stretch>
+                            <a:fillRect/>
+                          </a:stretch>
+                        </pic:blipFill>
+                        <pic:spPr>
+                          <a:xfrm>
+                            <a:off x="0" y="0"/>
+                            <a:ext cx="3812885" cy="1267546"/>
+                          </a:xfrm>
+                          <a:prstGeom prst="rect">
+                            <a:avLst/>
+                          </a:prstGeom>
+                        </pic:spPr>
+                      </pic:pic>
+                    </a:graphicData>
+                  </a:graphic>
+                </wp:inline>
+              </w:drawing>
+            </w:r>
+          </w:p>
+          <w:p>
+            <w:pPr>
+              <w:rPr>
+                <w:b/>
+                <w:bCs/>
+              </w:rPr>
+            </w:pPr>
+          </w:p>
+          <w:p>
+            <w:pPr>
+              <w:rPr>
+                <w:b/>
+                <w:bCs/>
+              </w:rPr>
+            </w:pPr>
+          </w:p>
+          <w:p>
+            <w:pPr>
+              <w:rPr>
+                <w:b/>
+                <w:bCs/>
+              </w:rPr>
+            </w:pPr>
+            <w:r>
+              <w:rPr>
+                <w:b/>
+                <w:bCs/>
+              </w:rPr>
+              <w:t>Zusammengesetzte Simpson-Regel:</w:t>
+            </w:r>
+          </w:p>
+          <w:p>
+            <w:pPr>
+              <w:rPr>
+                <w:b/>
+                <w:bCs/>
+              </w:rPr>
+            </w:pPr>
+            <w:r>
+              <w:rPr>
+                <w:noProof/>
+              </w:rPr>
+              <w:drawing>
+                <wp:inline distT="0" distB="0" distL="0" distR="0" wp14:anchorId="75A88D08" wp14:editId="4339613F">
+                  <wp:extent cx="3551360" cy="2055768"/>
+                  <wp:effectExtent l="0" t="0" r="0" b="1905"/>
+                  <wp:docPr id="33" name="Grafik 33"/>
+                  <wp:cNvGraphicFramePr>
+                    <a:graphicFrameLocks xmlns:a="http://schemas.openxmlformats.org/drawingml/2006/main" noChangeAspect="1"/>
+                  </wp:cNvGraphicFramePr>
+                  <a:graphic xmlns:a="http://schemas.openxmlformats.org/drawingml/2006/main">
+                    <a:graphicData uri="http://schemas.openxmlformats.org/drawingml/2006/picture">
+                      <pic:pic xmlns:pic="http://schemas.openxmlformats.org/drawingml/2006/picture">
+                        <pic:nvPicPr>
+                          <pic:cNvPr id="1" name=""/>
+                          <pic:cNvPicPr/>
+                        </pic:nvPicPr>
+                        <pic:blipFill>
+                          <a:blip r:embed="rId40"/>
+                          <a:stretch>
+                            <a:fillRect/>
+                          </a:stretch>
+                        </pic:blipFill>
+                        <pic:spPr>
+                          <a:xfrm>
+                            <a:off x="0" y="0"/>
+                            <a:ext cx="3592235" cy="2079429"/>
+                          </a:xfrm>
+                          <a:prstGeom prst="rect">
+                            <a:avLst/>
+                          </a:prstGeom>
+                        </pic:spPr>
+                      </pic:pic>
+                    </a:graphicData>
+                  </a:graphic>
+                </wp:inline>
+              </w:drawing>
+            </w:r>
+          </w:p>
+          <w:p>
+            <w:pPr>
+              <w:rPr>
+                <w:b/>
+                <w:bCs/>
+              </w:rPr>
+            </w:pPr>
+          </w:p>
+          <w:p>
+            <w:pPr>
+              <w:rPr>
+                <w:b/>
+                <w:bCs/>
+              </w:rPr>
+            </w:pPr>
+          </w:p>
+          <w:p>
+            <w:pPr>
+              <w:rPr>
+                <w:b/>
+                <w:bCs/>
+              </w:rPr>
+            </w:pPr>
+            <w:r>
+              <w:rPr>
+                <w:b/>
+                <w:bCs/>
+              </w:rPr>
+              <w:t>Gauß Quadratur (k=1)</w:t>
+            </w:r>
+          </w:p>
+          <w:p>
+            <w:pPr>
+              <w:rPr>
+                <w:b/>
+                <w:bCs/>
+              </w:rPr>
+            </w:pPr>
+            <w:r>
+              <w:rPr>
+                <w:noProof/>
+              </w:rPr>
+              <w:drawing>
+                <wp:inline distT="0" distB="0" distL="0" distR="0" wp14:anchorId="0F881385" wp14:editId="55748706">
+                  <wp:extent cx="2587675" cy="417488"/>
+                  <wp:effectExtent l="0" t="0" r="3175" b="1905"/>
+                  <wp:docPr id="34" name="Grafik 34"/>
+                  <wp:cNvGraphicFramePr>
+                    <a:graphicFrameLocks xmlns:a="http://schemas.openxmlformats.org/drawingml/2006/main" noChangeAspect="1"/>
+                  </wp:cNvGraphicFramePr>
+                  <a:graphic xmlns:a="http://schemas.openxmlformats.org/drawingml/2006/main">
+                    <a:graphicData uri="http://schemas.openxmlformats.org/drawingml/2006/picture">
+                      <pic:pic xmlns:pic="http://schemas.openxmlformats.org/drawingml/2006/picture">
+                        <pic:nvPicPr>
+                          <pic:cNvPr id="1" name=""/>
+                          <pic:cNvPicPr/>
+                        </pic:nvPicPr>
+                        <pic:blipFill>
+                          <a:blip r:embed="rId41"/>
+                          <a:stretch>
+                            <a:fillRect/>
+                          </a:stretch>
+                        </pic:blipFill>
+                        <pic:spPr>
+                          <a:xfrm>
+                            <a:off x="0" y="0"/>
+                            <a:ext cx="2678282" cy="432106"/>
+                          </a:xfrm>
+                          <a:prstGeom prst="rect">
+                            <a:avLst/>
+                          </a:prstGeom>
+                        </pic:spPr>
+                      </pic:pic>
+                    </a:graphicData>
+                  </a:graphic>
+                </wp:inline>
+              </w:drawing>
+            </w:r>
+          </w:p>
+          <w:p>
+            <w:pPr>
+              <w:rPr>
+                <w:b/>
+                <w:bCs/>
+              </w:rPr>
+            </w:pPr>
+            <w:r>
+              <w:rPr>
+                <w:b/>
+                <w:bCs/>
+              </w:rPr>
+              <w:t>Zeigen, dass Gauß-Quadratur Ordnung 4 besitzt:</w:t>
+            </w:r>
+          </w:p>
+          <w:p>
+            <w:pPr>
+              <w:rPr>
+                <w:b/>
+                <w:bCs/>
+              </w:rPr>
+            </w:pPr>
+            <w:r>
+              <w:rPr>
+                <w:noProof/>
+              </w:rPr>
+              <w:drawing>
+                <wp:anchor distT="0" distB="0" distL="114300" distR="114300" simplePos="0" relativeHeight="251659264" behindDoc="0" locked="0" layoutInCell="1" allowOverlap="1" wp14:anchorId="684527F3" wp14:editId="68700F62">
+                  <wp:simplePos x="0" y="0"/>
+                  <wp:positionH relativeFrom="column">
+                    <wp:posOffset>18644</wp:posOffset>
+                  </wp:positionH>
+                  <wp:positionV relativeFrom="paragraph">
+                    <wp:posOffset>1432814</wp:posOffset>
+                  </wp:positionV>
+                  <wp:extent cx="2326233" cy="1635392"/>
+                  <wp:effectExtent l="0" t="0" r="0" b="3175"/>
+                  <wp:wrapNone/>
+                  <wp:docPr id="36" name="Grafik 36"/>
+                  <wp:cNvGraphicFramePr>
+                    <a:graphicFrameLocks xmlns:a="http://schemas.openxmlformats.org/drawingml/2006/main" noChangeAspect="1"/>
+                  </wp:cNvGraphicFramePr>
+                  <a:graphic xmlns:a="http://schemas.openxmlformats.org/drawingml/2006/main">
+                    <a:graphicData uri="http://schemas.openxmlformats.org/drawingml/2006/picture">
+                      <pic:pic xmlns:pic="http://schemas.openxmlformats.org/drawingml/2006/picture">
+                        <pic:nvPicPr>
+                          <pic:cNvPr id="1" name=""/>
+                          <pic:cNvPicPr/>
+                        </pic:nvPicPr>
+                        <pic:blipFill>
+                          <a:blip r:embed="rId42" cstate="print">
+                            <a:extLst>
+                              <a:ext uri="{28A0092B-C50C-407E-A947-70E740481C1C}">
+                                <a14:useLocalDpi xmlns:a14="http://schemas.microsoft.com/office/drawing/2010/main" val="0"/>
+                              </a:ext>
+                            </a:extLst>
+                          </a:blip>
+                          <a:stretch>
+                            <a:fillRect/>
+                          </a:stretch>
+                        </pic:blipFill>
+                        <pic:spPr>
+                          <a:xfrm>
+                            <a:off x="0" y="0"/>
+                            <a:ext cx="2326233" cy="1635392"/>
+                          </a:xfrm>
+                          <a:prstGeom prst="rect">
+                            <a:avLst/>
+                          </a:prstGeom>
+                        </pic:spPr>
+                      </pic:pic>
+                    </a:graphicData>
+                  </a:graphic>
+                  <wp14:sizeRelH relativeFrom="margin">
+                    <wp14:pctWidth>0</wp14:pctWidth>
+                  </wp14:sizeRelH>
+                  <wp14:sizeRelV relativeFrom="margin">
+                    <wp14:pctHeight>0</wp14:pctHeight>
+                  </wp14:sizeRelV>
+                </wp:anchor>
+              </w:drawing>
+            </w:r>
+            <w:r>
+              <w:rPr>
+                <w:noProof/>
+              </w:rPr>
+              <w:drawing>
+                <wp:inline distT="0" distB="0" distL="0" distR="0" wp14:anchorId="2D422A0F" wp14:editId="284D2666">
+                  <wp:extent cx="2664119" cy="1455725"/>
+                  <wp:effectExtent l="0" t="0" r="3175" b="0"/>
+                  <wp:docPr id="35" name="Grafik 35"/>
+                  <wp:cNvGraphicFramePr>
+                    <a:graphicFrameLocks xmlns:a="http://schemas.openxmlformats.org/drawingml/2006/main" noChangeAspect="1"/>
+                  </wp:cNvGraphicFramePr>
+                  <a:graphic xmlns:a="http://schemas.openxmlformats.org/drawingml/2006/main">
+                    <a:graphicData uri="http://schemas.openxmlformats.org/drawingml/2006/picture">
+                      <pic:pic xmlns:pic="http://schemas.openxmlformats.org/drawingml/2006/picture">
+                        <pic:nvPicPr>
+                          <pic:cNvPr id="1" name=""/>
+                          <pic:cNvPicPr/>
+                        </pic:nvPicPr>
+                        <pic:blipFill>
+                          <a:blip r:embed="rId43"/>
+                          <a:stretch>
+                            <a:fillRect/>
+                          </a:stretch>
+                        </pic:blipFill>
+                        <pic:spPr>
+                          <a:xfrm>
+                            <a:off x="0" y="0"/>
+                            <a:ext cx="2703496" cy="1477242"/>
+                          </a:xfrm>
+                          <a:prstGeom prst="rect">
+                            <a:avLst/>
+                          </a:prstGeom>
+                        </pic:spPr>
+                      </pic:pic>
+                    </a:graphicData>
+                  </a:graphic>
+                </wp:inline>
+              </w:drawing>
+            </w:r>
+            <w:r>
+              <w:rPr>
+                <w:noProof/>
               </w:rPr>
               <w:t xml:space="preserve"> </w:t>
             </w:r>
-            <w:r>
-              <w:rPr>
-                <w:sz w:val="10"/>
-                <w:szCs w:val="10"/>
-              </w:rPr>
-              <w:t>ein Polynom vom Grad &lt;= 3 ist.</w:t>
-            </w:r>
-          </w:p>
-          <w:p>
-            <w:r>
-              <w:rPr>
-                <w:sz w:val="10"/>
-                <w:szCs w:val="10"/>
-                <w:highlight w:val="red"/>
-              </w:rPr>
-              <w:t>(d)</w:t>
-            </w:r>
-            <w:r>
-              <w:rPr>
-                <w:sz w:val="10"/>
-                <w:szCs w:val="10"/>
-              </w:rPr>
-              <w:t xml:space="preserve"> Wenn eine Quadraturformel der Ordnung 2 verwendet wird, dann</w:t>
-            </w:r>
-            <w:r>
-              <w:rPr>
-                <w:sz w:val="10"/>
-                <w:szCs w:val="10"/>
-              </w:rPr>
-              <w:t xml:space="preserve"> </w:t>
-            </w:r>
-            <w:r>
-              <w:rPr>
-                <w:sz w:val="10"/>
-                <w:szCs w:val="10"/>
-              </w:rPr>
-              <w:t>wird ein Polynom 2. Grades exakt integriert</w:t>
-            </w:r>
-          </w:p>
+          </w:p>
+          <w:p>
+            <w:pPr>
+              <w:rPr>
+                <w:b/>
+                <w:bCs/>
+              </w:rPr>
+            </w:pPr>
+          </w:p>
+          <w:p>
+            <w:pPr>
+              <w:rPr>
+                <w:b/>
+                <w:bCs/>
+              </w:rPr>
+            </w:pPr>
+          </w:p>
+          <w:p>
+            <w:pPr>
+              <w:rPr>
+                <w:b/>
+                <w:bCs/>
+              </w:rPr>
+            </w:pPr>
+          </w:p>
+          <w:p>
+            <w:pPr>
+              <w:rPr>
+                <w:b/>
+                <w:bCs/>
+              </w:rPr>
+            </w:pPr>
+          </w:p>
+          <w:p>
+            <w:pPr>
+              <w:rPr>
+                <w:b/>
+                <w:bCs/>
+              </w:rPr>
+            </w:pPr>
+          </w:p>
+          <w:p>
+            <w:pPr>
+              <w:rPr>
+                <w:b/>
+                <w:bCs/>
+              </w:rPr>
+            </w:pPr>
+          </w:p>
+          <w:p/>
         </w:tc>
       </w:tr>
     </w:tbl>
@@ -5720,7 +5793,7 @@
   <w:style w:type="paragraph" w:default="1" w:styleId="Standard">
     <w:name w:val="Normal"/>
     <w:qFormat/>
-    <w:rsid w:val="005C3768"/>
+    <w:rsid w:val="00CA5109"/>
     <w:pPr>
       <w:spacing w:after="0"/>
     </w:pPr>
@@ -6321,7 +6394,7 @@
 </file>
 
 <file path=customXml/itemProps1.xml><?xml version="1.0" encoding="utf-8"?>
-<ds:datastoreItem xmlns:ds="http://schemas.openxmlformats.org/officeDocument/2006/customXml" ds:itemID="{F719CB44-D70C-481F-A673-4B9B8A6D699C}">
+<ds:datastoreItem xmlns:ds="http://schemas.openxmlformats.org/officeDocument/2006/customXml" ds:itemID="{7FC45BB8-4FA7-4EB8-8774-14A77042DCB1}">
   <ds:schemaRefs>
     <ds:schemaRef ds:uri="http://schemas.openxmlformats.org/officeDocument/2006/bibliography"/>
   </ds:schemaRefs>

</xml_diff>